<commit_message>
casi d'uso parte 2
</commit_message>
<xml_diff>
--- a/UML/Use_Cases.docx
+++ b/UML/Use_Cases.docx
@@ -1440,6 +1440,1461 @@
               </w:rPr>
               <w:t xml:space="preserve"> la registrazione</w:t>
             </w:r>
+          </w:p>
+        </w:tc>
+      </w:tr>
+    </w:tbl>
+    <w:p/>
+    <w:tbl>
+      <w:tblPr>
+        <w:tblStyle w:val="Elencoacolori1"/>
+        <w:tblW w:w="5000" w:type="pct"/>
+        <w:tblLook w:val="04A0"/>
+      </w:tblPr>
+      <w:tblGrid>
+        <w:gridCol w:w="9854"/>
+      </w:tblGrid>
+      <w:tr>
+        <w:trPr>
+          <w:cnfStyle w:val="100000000000"/>
+        </w:trPr>
+        <w:tc>
+          <w:tcPr>
+            <w:cnfStyle w:val="001000000000"/>
+            <w:tcW w:w="5000" w:type="pct"/>
+          </w:tcPr>
+          <w:p>
+            <w:pPr>
+              <w:rPr>
+                <w:b w:val="0"/>
+              </w:rPr>
+            </w:pPr>
+            <w:r>
+              <w:lastRenderedPageBreak/>
+              <w:t xml:space="preserve">Caso d’Uso: </w:t>
+            </w:r>
+            <w:r>
+              <w:rPr>
+                <w:b w:val="0"/>
+              </w:rPr>
+              <w:t>Inserimento Carta di Credito</w:t>
+            </w:r>
+          </w:p>
+        </w:tc>
+      </w:tr>
+      <w:tr>
+        <w:trPr>
+          <w:cnfStyle w:val="000000100000"/>
+        </w:trPr>
+        <w:tc>
+          <w:tcPr>
+            <w:cnfStyle w:val="001000000000"/>
+            <w:tcW w:w="5000" w:type="pct"/>
+          </w:tcPr>
+          <w:p>
+            <w:pPr>
+              <w:rPr>
+                <w:b w:val="0"/>
+              </w:rPr>
+            </w:pPr>
+            <w:proofErr w:type="spellStart"/>
+            <w:r>
+              <w:t>Id</w:t>
+            </w:r>
+            <w:proofErr w:type="spellEnd"/>
+            <w:r>
+              <w:t xml:space="preserve">: </w:t>
+            </w:r>
+            <w:r>
+              <w:rPr>
+                <w:b w:val="0"/>
+              </w:rPr>
+              <w:t>U</w:t>
+            </w:r>
+            <w:r>
+              <w:rPr>
+                <w:b w:val="0"/>
+              </w:rPr>
+              <w:t>2</w:t>
+            </w:r>
+          </w:p>
+        </w:tc>
+      </w:tr>
+      <w:tr>
+        <w:tc>
+          <w:tcPr>
+            <w:cnfStyle w:val="001000000000"/>
+            <w:tcW w:w="5000" w:type="pct"/>
+          </w:tcPr>
+          <w:p>
+            <w:pPr>
+              <w:rPr>
+                <w:b w:val="0"/>
+              </w:rPr>
+            </w:pPr>
+            <w:r>
+              <w:t>Breve descrizione:</w:t>
+            </w:r>
+            <w:r>
+              <w:rPr>
+                <w:b w:val="0"/>
+              </w:rPr>
+              <w:t xml:space="preserve"> L’utente inserisce i dati di una carta di credito affinché </w:t>
+            </w:r>
+            <w:proofErr w:type="gramStart"/>
+            <w:r>
+              <w:rPr>
+                <w:b w:val="0"/>
+              </w:rPr>
+              <w:t>venga</w:t>
+            </w:r>
+            <w:proofErr w:type="gramEnd"/>
+            <w:r>
+              <w:rPr>
+                <w:b w:val="0"/>
+              </w:rPr>
+              <w:t xml:space="preserve"> salvata dal sistema</w:t>
+            </w:r>
+          </w:p>
+        </w:tc>
+      </w:tr>
+      <w:tr>
+        <w:trPr>
+          <w:cnfStyle w:val="000000100000"/>
+        </w:trPr>
+        <w:tc>
+          <w:tcPr>
+            <w:cnfStyle w:val="001000000000"/>
+            <w:tcW w:w="5000" w:type="pct"/>
+          </w:tcPr>
+          <w:p>
+            <w:pPr>
+              <w:rPr>
+                <w:b w:val="0"/>
+              </w:rPr>
+            </w:pPr>
+            <w:r>
+              <w:t xml:space="preserve">Attori primari: </w:t>
+            </w:r>
+            <w:r>
+              <w:rPr>
+                <w:b w:val="0"/>
+              </w:rPr>
+              <w:t>Utente</w:t>
+            </w:r>
+          </w:p>
+        </w:tc>
+      </w:tr>
+      <w:tr>
+        <w:tc>
+          <w:tcPr>
+            <w:cnfStyle w:val="001000000000"/>
+            <w:tcW w:w="5000" w:type="pct"/>
+          </w:tcPr>
+          <w:p>
+            <w:pPr>
+              <w:rPr>
+                <w:b w:val="0"/>
+              </w:rPr>
+            </w:pPr>
+            <w:r>
+              <w:t>Attori secondari:</w:t>
+            </w:r>
+            <w:r>
+              <w:rPr>
+                <w:b w:val="0"/>
+              </w:rPr>
+              <w:t xml:space="preserve"> nessuno</w:t>
+            </w:r>
+          </w:p>
+        </w:tc>
+      </w:tr>
+      <w:tr>
+        <w:trPr>
+          <w:cnfStyle w:val="000000100000"/>
+        </w:trPr>
+        <w:tc>
+          <w:tcPr>
+            <w:cnfStyle w:val="001000000000"/>
+            <w:tcW w:w="5000" w:type="pct"/>
+          </w:tcPr>
+          <w:p>
+            <w:pPr>
+              <w:rPr>
+                <w:b w:val="0"/>
+              </w:rPr>
+            </w:pPr>
+            <w:r>
+              <w:t>Precondizioni:</w:t>
+            </w:r>
+            <w:r>
+              <w:rPr>
+                <w:b w:val="0"/>
+              </w:rPr>
+              <w:t xml:space="preserve"> L’utente deve essere registrato, l’utente deve aver </w:t>
+            </w:r>
+            <w:proofErr w:type="gramStart"/>
+            <w:r>
+              <w:rPr>
+                <w:b w:val="0"/>
+              </w:rPr>
+              <w:t>effettuato</w:t>
+            </w:r>
+            <w:proofErr w:type="gramEnd"/>
+            <w:r>
+              <w:rPr>
+                <w:b w:val="0"/>
+              </w:rPr>
+              <w:t xml:space="preserve"> il login</w:t>
+            </w:r>
+          </w:p>
+        </w:tc>
+      </w:tr>
+      <w:tr>
+        <w:tc>
+          <w:tcPr>
+            <w:cnfStyle w:val="001000000000"/>
+            <w:tcW w:w="5000" w:type="pct"/>
+          </w:tcPr>
+          <w:p>
+            <w:pPr>
+              <w:rPr>
+                <w:b w:val="0"/>
+              </w:rPr>
+            </w:pPr>
+            <w:r>
+              <w:t>Sequenza degli eventi principale:</w:t>
+            </w:r>
+            <w:r>
+              <w:rPr>
+                <w:b w:val="0"/>
+              </w:rPr>
+              <w:t xml:space="preserve"> </w:t>
+            </w:r>
+          </w:p>
+          <w:p>
+            <w:pPr>
+              <w:pStyle w:val="Paragrafoelenco"/>
+              <w:numPr>
+                <w:ilvl w:val="0"/>
+                <w:numId w:val="10"/>
+              </w:numPr>
+            </w:pPr>
+            <w:r>
+              <w:rPr>
+                <w:b w:val="0"/>
+              </w:rPr>
+              <w:t>L’utente accede alla pagina Home</w:t>
+            </w:r>
+          </w:p>
+          <w:p>
+            <w:pPr>
+              <w:pStyle w:val="Paragrafoelenco"/>
+              <w:numPr>
+                <w:ilvl w:val="0"/>
+                <w:numId w:val="10"/>
+              </w:numPr>
+            </w:pPr>
+            <w:r>
+              <w:rPr>
+                <w:b w:val="0"/>
+              </w:rPr>
+              <w:t>L’utente seleziona “Profilo”</w:t>
+            </w:r>
+          </w:p>
+          <w:p>
+            <w:pPr>
+              <w:pStyle w:val="Paragrafoelenco"/>
+              <w:numPr>
+                <w:ilvl w:val="0"/>
+                <w:numId w:val="10"/>
+              </w:numPr>
+            </w:pPr>
+            <w:r>
+              <w:rPr>
+                <w:b w:val="0"/>
+              </w:rPr>
+              <w:t>L’utente seleziona “Nuova Carta”</w:t>
+            </w:r>
+          </w:p>
+          <w:p>
+            <w:pPr>
+              <w:pStyle w:val="Paragrafoelenco"/>
+              <w:numPr>
+                <w:ilvl w:val="0"/>
+                <w:numId w:val="10"/>
+              </w:numPr>
+            </w:pPr>
+            <w:r>
+              <w:rPr>
+                <w:b w:val="0"/>
+              </w:rPr>
+              <w:t xml:space="preserve">L’utente inserisce i dati della propria carta di </w:t>
+            </w:r>
+            <w:proofErr w:type="gramStart"/>
+            <w:r>
+              <w:rPr>
+                <w:b w:val="0"/>
+              </w:rPr>
+              <w:t>credito</w:t>
+            </w:r>
+            <w:proofErr w:type="gramEnd"/>
+          </w:p>
+          <w:p>
+            <w:pPr>
+              <w:pStyle w:val="Paragrafoelenco"/>
+              <w:numPr>
+                <w:ilvl w:val="0"/>
+                <w:numId w:val="10"/>
+              </w:numPr>
+            </w:pPr>
+            <w:r>
+              <w:rPr>
+                <w:b w:val="0"/>
+              </w:rPr>
+              <w:t xml:space="preserve">Fintantoché i dati inseriti non </w:t>
+            </w:r>
+            <w:proofErr w:type="gramStart"/>
+            <w:r>
+              <w:rPr>
+                <w:b w:val="0"/>
+              </w:rPr>
+              <w:t>risultano</w:t>
+            </w:r>
+            <w:proofErr w:type="gramEnd"/>
+            <w:r>
+              <w:rPr>
+                <w:b w:val="0"/>
+              </w:rPr>
+              <w:t xml:space="preserve"> validi</w:t>
+            </w:r>
+          </w:p>
+          <w:p>
+            <w:pPr>
+              <w:pStyle w:val="Paragrafoelenco"/>
+              <w:numPr>
+                <w:ilvl w:val="1"/>
+                <w:numId w:val="10"/>
+              </w:numPr>
+            </w:pPr>
+            <w:r>
+              <w:rPr>
+                <w:b w:val="0"/>
+              </w:rPr>
+              <w:t xml:space="preserve">Il sistema chiede nuovamente di inserire i </w:t>
+            </w:r>
+            <w:proofErr w:type="gramStart"/>
+            <w:r>
+              <w:rPr>
+                <w:b w:val="0"/>
+              </w:rPr>
+              <w:t>dati</w:t>
+            </w:r>
+            <w:proofErr w:type="gramEnd"/>
+          </w:p>
+          <w:p>
+            <w:pPr>
+              <w:pStyle w:val="Paragrafoelenco"/>
+              <w:numPr>
+                <w:ilvl w:val="1"/>
+                <w:numId w:val="10"/>
+              </w:numPr>
+            </w:pPr>
+            <w:proofErr w:type="gramStart"/>
+            <w:r>
+              <w:rPr>
+                <w:b w:val="0"/>
+              </w:rPr>
+              <w:t>Il sistema valida</w:t>
+            </w:r>
+            <w:proofErr w:type="gramEnd"/>
+            <w:r>
+              <w:rPr>
+                <w:b w:val="0"/>
+              </w:rPr>
+              <w:t xml:space="preserve"> i dati inseriti</w:t>
+            </w:r>
+          </w:p>
+          <w:p>
+            <w:pPr>
+              <w:pStyle w:val="Paragrafoelenco"/>
+              <w:numPr>
+                <w:ilvl w:val="0"/>
+                <w:numId w:val="10"/>
+              </w:numPr>
+              <w:rPr>
+                <w:b w:val="0"/>
+              </w:rPr>
+            </w:pPr>
+            <w:r>
+              <w:rPr>
+                <w:b w:val="0"/>
+              </w:rPr>
+              <w:t xml:space="preserve">Il sistema </w:t>
+            </w:r>
+            <w:r>
+              <w:rPr>
+                <w:b w:val="0"/>
+              </w:rPr>
+              <w:t xml:space="preserve">salva i dati della carta di </w:t>
+            </w:r>
+            <w:proofErr w:type="gramStart"/>
+            <w:r>
+              <w:rPr>
+                <w:b w:val="0"/>
+              </w:rPr>
+              <w:t>credito</w:t>
+            </w:r>
+            <w:proofErr w:type="gramEnd"/>
+          </w:p>
+        </w:tc>
+      </w:tr>
+      <w:tr>
+        <w:trPr>
+          <w:cnfStyle w:val="000000100000"/>
+        </w:trPr>
+        <w:tc>
+          <w:tcPr>
+            <w:cnfStyle w:val="001000000000"/>
+            <w:tcW w:w="5000" w:type="pct"/>
+          </w:tcPr>
+          <w:p>
+            <w:pPr>
+              <w:rPr>
+                <w:b w:val="0"/>
+              </w:rPr>
+            </w:pPr>
+            <w:proofErr w:type="spellStart"/>
+            <w:r>
+              <w:t>Postcondizioni</w:t>
+            </w:r>
+            <w:proofErr w:type="spellEnd"/>
+            <w:r>
+              <w:t>:</w:t>
+            </w:r>
+            <w:r>
+              <w:rPr>
+                <w:b w:val="0"/>
+              </w:rPr>
+              <w:t xml:space="preserve"> Una nuova carta di credito è stata </w:t>
+            </w:r>
+            <w:proofErr w:type="gramStart"/>
+            <w:r>
+              <w:rPr>
+                <w:b w:val="0"/>
+              </w:rPr>
+              <w:t>salvata</w:t>
+            </w:r>
+            <w:proofErr w:type="gramEnd"/>
+          </w:p>
+        </w:tc>
+      </w:tr>
+      <w:tr>
+        <w:tc>
+          <w:tcPr>
+            <w:cnfStyle w:val="001000000000"/>
+            <w:tcW w:w="5000" w:type="pct"/>
+          </w:tcPr>
+          <w:p>
+            <w:pPr>
+              <w:rPr>
+                <w:b w:val="0"/>
+              </w:rPr>
+            </w:pPr>
+            <w:r>
+              <w:t>Sequenza degli eventi alternativa:</w:t>
+            </w:r>
+          </w:p>
+          <w:p>
+            <w:pPr>
+              <w:rPr>
+                <w:b w:val="0"/>
+              </w:rPr>
+            </w:pPr>
+            <w:r>
+              <w:rPr>
+                <w:b w:val="0"/>
+              </w:rPr>
+              <w:t>Numero di Carta Non Valido, Data Non Valida, Annulla Inserimento Carta</w:t>
+            </w:r>
+          </w:p>
+        </w:tc>
+      </w:tr>
+    </w:tbl>
+    <w:p/>
+    <w:tbl>
+      <w:tblPr>
+        <w:tblStyle w:val="Elencoacolori1"/>
+        <w:tblW w:w="5000" w:type="pct"/>
+        <w:tblLook w:val="04A0"/>
+      </w:tblPr>
+      <w:tblGrid>
+        <w:gridCol w:w="9854"/>
+      </w:tblGrid>
+      <w:tr>
+        <w:trPr>
+          <w:cnfStyle w:val="100000000000"/>
+        </w:trPr>
+        <w:tc>
+          <w:tcPr>
+            <w:cnfStyle w:val="001000000000"/>
+            <w:tcW w:w="5000" w:type="pct"/>
+          </w:tcPr>
+          <w:p>
+            <w:pPr>
+              <w:rPr>
+                <w:b w:val="0"/>
+              </w:rPr>
+            </w:pPr>
+            <w:r>
+              <w:t xml:space="preserve">Sequenza degli Eventi </w:t>
+            </w:r>
+            <w:proofErr w:type="gramStart"/>
+            <w:r>
+              <w:t>Alternativa</w:t>
+            </w:r>
+            <w:proofErr w:type="gramEnd"/>
+            <w:r>
+              <w:t xml:space="preserve">: </w:t>
+            </w:r>
+            <w:r>
+              <w:rPr>
+                <w:b w:val="0"/>
+              </w:rPr>
+              <w:t>Inserimento Carta di Credito: Numero di Carta Non Valido</w:t>
+            </w:r>
+          </w:p>
+        </w:tc>
+      </w:tr>
+      <w:tr>
+        <w:trPr>
+          <w:cnfStyle w:val="000000100000"/>
+        </w:trPr>
+        <w:tc>
+          <w:tcPr>
+            <w:cnfStyle w:val="001000000000"/>
+            <w:tcW w:w="5000" w:type="pct"/>
+          </w:tcPr>
+          <w:p>
+            <w:pPr>
+              <w:rPr>
+                <w:b w:val="0"/>
+              </w:rPr>
+            </w:pPr>
+            <w:proofErr w:type="spellStart"/>
+            <w:r>
+              <w:t>Id</w:t>
+            </w:r>
+            <w:proofErr w:type="spellEnd"/>
+            <w:r>
+              <w:t xml:space="preserve">: </w:t>
+            </w:r>
+            <w:r>
+              <w:rPr>
+                <w:b w:val="0"/>
+              </w:rPr>
+              <w:t>U</w:t>
+            </w:r>
+            <w:r>
+              <w:rPr>
+                <w:b w:val="0"/>
+              </w:rPr>
+              <w:t>2.</w:t>
+            </w:r>
+            <w:proofErr w:type="gramStart"/>
+            <w:r>
+              <w:rPr>
+                <w:b w:val="0"/>
+              </w:rPr>
+              <w:t>1</w:t>
+            </w:r>
+            <w:proofErr w:type="gramEnd"/>
+          </w:p>
+        </w:tc>
+      </w:tr>
+      <w:tr>
+        <w:tc>
+          <w:tcPr>
+            <w:cnfStyle w:val="001000000000"/>
+            <w:tcW w:w="5000" w:type="pct"/>
+          </w:tcPr>
+          <w:p>
+            <w:pPr>
+              <w:rPr>
+                <w:b w:val="0"/>
+              </w:rPr>
+            </w:pPr>
+            <w:r>
+              <w:t>Breve descrizione:</w:t>
+            </w:r>
+            <w:r>
+              <w:rPr>
+                <w:b w:val="0"/>
+              </w:rPr>
+              <w:t xml:space="preserve"> Il sistema informa che l’utente ha inserito un numero di carta non </w:t>
+            </w:r>
+            <w:proofErr w:type="gramStart"/>
+            <w:r>
+              <w:rPr>
+                <w:b w:val="0"/>
+              </w:rPr>
+              <w:t>valido</w:t>
+            </w:r>
+            <w:proofErr w:type="gramEnd"/>
+          </w:p>
+        </w:tc>
+      </w:tr>
+      <w:tr>
+        <w:trPr>
+          <w:cnfStyle w:val="000000100000"/>
+        </w:trPr>
+        <w:tc>
+          <w:tcPr>
+            <w:cnfStyle w:val="001000000000"/>
+            <w:tcW w:w="5000" w:type="pct"/>
+          </w:tcPr>
+          <w:p>
+            <w:pPr>
+              <w:rPr>
+                <w:b w:val="0"/>
+              </w:rPr>
+            </w:pPr>
+            <w:r>
+              <w:t xml:space="preserve">Attori primari: </w:t>
+            </w:r>
+            <w:r>
+              <w:rPr>
+                <w:b w:val="0"/>
+              </w:rPr>
+              <w:t>Utente</w:t>
+            </w:r>
+          </w:p>
+        </w:tc>
+      </w:tr>
+      <w:tr>
+        <w:tc>
+          <w:tcPr>
+            <w:cnfStyle w:val="001000000000"/>
+            <w:tcW w:w="5000" w:type="pct"/>
+          </w:tcPr>
+          <w:p>
+            <w:pPr>
+              <w:rPr>
+                <w:b w:val="0"/>
+              </w:rPr>
+            </w:pPr>
+            <w:r>
+              <w:t>Attori secondari:</w:t>
+            </w:r>
+            <w:r>
+              <w:rPr>
+                <w:b w:val="0"/>
+              </w:rPr>
+              <w:t xml:space="preserve"> nessuno</w:t>
+            </w:r>
+          </w:p>
+        </w:tc>
+      </w:tr>
+      <w:tr>
+        <w:trPr>
+          <w:cnfStyle w:val="000000100000"/>
+        </w:trPr>
+        <w:tc>
+          <w:tcPr>
+            <w:cnfStyle w:val="001000000000"/>
+            <w:tcW w:w="5000" w:type="pct"/>
+          </w:tcPr>
+          <w:p>
+            <w:pPr>
+              <w:rPr>
+                <w:b w:val="0"/>
+              </w:rPr>
+            </w:pPr>
+            <w:r>
+              <w:t>Precondizioni:</w:t>
+            </w:r>
+            <w:r>
+              <w:rPr>
+                <w:b w:val="0"/>
+              </w:rPr>
+              <w:t xml:space="preserve"> L’utente ha inserito un numero di carta non </w:t>
+            </w:r>
+            <w:proofErr w:type="gramStart"/>
+            <w:r>
+              <w:rPr>
+                <w:b w:val="0"/>
+              </w:rPr>
+              <w:t>valido</w:t>
+            </w:r>
+            <w:proofErr w:type="gramEnd"/>
+          </w:p>
+        </w:tc>
+      </w:tr>
+      <w:tr>
+        <w:tc>
+          <w:tcPr>
+            <w:cnfStyle w:val="001000000000"/>
+            <w:tcW w:w="5000" w:type="pct"/>
+          </w:tcPr>
+          <w:p>
+            <w:pPr>
+              <w:rPr>
+                <w:b w:val="0"/>
+              </w:rPr>
+            </w:pPr>
+            <w:r>
+              <w:t>Sequenza degli eventi principale:</w:t>
+            </w:r>
+            <w:r>
+              <w:rPr>
+                <w:b w:val="0"/>
+              </w:rPr>
+              <w:t xml:space="preserve"> </w:t>
+            </w:r>
+          </w:p>
+          <w:p>
+            <w:pPr>
+              <w:pStyle w:val="Paragrafoelenco"/>
+              <w:numPr>
+                <w:ilvl w:val="0"/>
+                <w:numId w:val="14"/>
+              </w:numPr>
+              <w:rPr>
+                <w:b w:val="0"/>
+              </w:rPr>
+            </w:pPr>
+            <w:r>
+              <w:rPr>
+                <w:b w:val="0"/>
+              </w:rPr>
+              <w:t xml:space="preserve">La </w:t>
+            </w:r>
+            <w:r>
+              <w:rPr>
+                <w:b w:val="0"/>
+              </w:rPr>
+              <w:t xml:space="preserve">sequenza degli eventi alternativa inizia dopo il passo 5.2 della sequenza degli eventi </w:t>
+            </w:r>
+            <w:proofErr w:type="gramStart"/>
+            <w:r>
+              <w:rPr>
+                <w:b w:val="0"/>
+              </w:rPr>
+              <w:t>principale</w:t>
+            </w:r>
+            <w:proofErr w:type="gramEnd"/>
+          </w:p>
+          <w:p>
+            <w:pPr>
+              <w:pStyle w:val="Paragrafoelenco"/>
+              <w:numPr>
+                <w:ilvl w:val="0"/>
+                <w:numId w:val="14"/>
+              </w:numPr>
+              <w:rPr>
+                <w:b w:val="0"/>
+                <w:bCs w:val="0"/>
+              </w:rPr>
+            </w:pPr>
+            <w:r>
+              <w:rPr>
+                <w:b w:val="0"/>
+              </w:rPr>
+              <w:t xml:space="preserve">Il sistema informa l’utente che ha inserito </w:t>
+            </w:r>
+            <w:r>
+              <w:rPr>
+                <w:b w:val="0"/>
+              </w:rPr>
+              <w:t xml:space="preserve">un numero di carta non </w:t>
+            </w:r>
+            <w:proofErr w:type="gramStart"/>
+            <w:r>
+              <w:rPr>
+                <w:b w:val="0"/>
+              </w:rPr>
+              <w:t>valido</w:t>
+            </w:r>
+            <w:proofErr w:type="gramEnd"/>
+          </w:p>
+        </w:tc>
+      </w:tr>
+      <w:tr>
+        <w:trPr>
+          <w:cnfStyle w:val="000000100000"/>
+        </w:trPr>
+        <w:tc>
+          <w:tcPr>
+            <w:cnfStyle w:val="001000000000"/>
+            <w:tcW w:w="5000" w:type="pct"/>
+          </w:tcPr>
+          <w:p>
+            <w:pPr>
+              <w:rPr>
+                <w:b w:val="0"/>
+              </w:rPr>
+            </w:pPr>
+            <w:proofErr w:type="spellStart"/>
+            <w:r>
+              <w:t>Postcondizioni</w:t>
+            </w:r>
+            <w:proofErr w:type="spellEnd"/>
+            <w:r>
+              <w:t>:</w:t>
+            </w:r>
+            <w:r>
+              <w:rPr>
+                <w:b w:val="0"/>
+              </w:rPr>
+              <w:t xml:space="preserve"> nessuna</w:t>
+            </w:r>
+          </w:p>
+        </w:tc>
+      </w:tr>
+    </w:tbl>
+    <w:p/>
+    <w:tbl>
+      <w:tblPr>
+        <w:tblStyle w:val="Elencoacolori1"/>
+        <w:tblW w:w="5000" w:type="pct"/>
+        <w:tblLook w:val="04A0"/>
+      </w:tblPr>
+      <w:tblGrid>
+        <w:gridCol w:w="9854"/>
+      </w:tblGrid>
+      <w:tr>
+        <w:trPr>
+          <w:cnfStyle w:val="100000000000"/>
+        </w:trPr>
+        <w:tc>
+          <w:tcPr>
+            <w:cnfStyle w:val="001000000000"/>
+            <w:tcW w:w="5000" w:type="pct"/>
+          </w:tcPr>
+          <w:p>
+            <w:pPr>
+              <w:rPr>
+                <w:b w:val="0"/>
+              </w:rPr>
+            </w:pPr>
+            <w:r>
+              <w:t xml:space="preserve">Sequenza degli Eventi </w:t>
+            </w:r>
+            <w:proofErr w:type="gramStart"/>
+            <w:r>
+              <w:t>Alternativa</w:t>
+            </w:r>
+            <w:proofErr w:type="gramEnd"/>
+            <w:r>
+              <w:t xml:space="preserve">: </w:t>
+            </w:r>
+            <w:r>
+              <w:rPr>
+                <w:b w:val="0"/>
+              </w:rPr>
+              <w:t>Inserimento Carta di Credito: Data Non Valida</w:t>
+            </w:r>
+          </w:p>
+        </w:tc>
+      </w:tr>
+      <w:tr>
+        <w:trPr>
+          <w:cnfStyle w:val="000000100000"/>
+        </w:trPr>
+        <w:tc>
+          <w:tcPr>
+            <w:cnfStyle w:val="001000000000"/>
+            <w:tcW w:w="5000" w:type="pct"/>
+          </w:tcPr>
+          <w:p>
+            <w:pPr>
+              <w:rPr>
+                <w:b w:val="0"/>
+              </w:rPr>
+            </w:pPr>
+            <w:proofErr w:type="spellStart"/>
+            <w:r>
+              <w:t>Id</w:t>
+            </w:r>
+            <w:proofErr w:type="spellEnd"/>
+            <w:r>
+              <w:t xml:space="preserve">: </w:t>
+            </w:r>
+            <w:r>
+              <w:rPr>
+                <w:b w:val="0"/>
+              </w:rPr>
+              <w:t>U</w:t>
+            </w:r>
+            <w:r>
+              <w:rPr>
+                <w:b w:val="0"/>
+              </w:rPr>
+              <w:t>2.</w:t>
+            </w:r>
+            <w:proofErr w:type="gramStart"/>
+            <w:r>
+              <w:rPr>
+                <w:b w:val="0"/>
+              </w:rPr>
+              <w:t>2</w:t>
+            </w:r>
+            <w:proofErr w:type="gramEnd"/>
+          </w:p>
+        </w:tc>
+      </w:tr>
+      <w:tr>
+        <w:tc>
+          <w:tcPr>
+            <w:cnfStyle w:val="001000000000"/>
+            <w:tcW w:w="5000" w:type="pct"/>
+          </w:tcPr>
+          <w:p>
+            <w:pPr>
+              <w:rPr>
+                <w:b w:val="0"/>
+              </w:rPr>
+            </w:pPr>
+            <w:r>
+              <w:t>Breve descrizione:</w:t>
+            </w:r>
+            <w:r>
+              <w:rPr>
+                <w:b w:val="0"/>
+              </w:rPr>
+              <w:t xml:space="preserve"> Il sistema informa che l’utente ha inserito una data di scadenza della carta non </w:t>
+            </w:r>
+            <w:proofErr w:type="gramStart"/>
+            <w:r>
+              <w:rPr>
+                <w:b w:val="0"/>
+              </w:rPr>
+              <w:t>valida</w:t>
+            </w:r>
+            <w:proofErr w:type="gramEnd"/>
+            <w:r>
+              <w:rPr>
+                <w:b w:val="0"/>
+              </w:rPr>
+              <w:t xml:space="preserve"> </w:t>
+            </w:r>
+          </w:p>
+        </w:tc>
+      </w:tr>
+      <w:tr>
+        <w:trPr>
+          <w:cnfStyle w:val="000000100000"/>
+        </w:trPr>
+        <w:tc>
+          <w:tcPr>
+            <w:cnfStyle w:val="001000000000"/>
+            <w:tcW w:w="5000" w:type="pct"/>
+          </w:tcPr>
+          <w:p>
+            <w:pPr>
+              <w:rPr>
+                <w:b w:val="0"/>
+              </w:rPr>
+            </w:pPr>
+            <w:r>
+              <w:t xml:space="preserve">Attori primari: </w:t>
+            </w:r>
+            <w:r>
+              <w:rPr>
+                <w:b w:val="0"/>
+              </w:rPr>
+              <w:t>Utente</w:t>
+            </w:r>
+          </w:p>
+        </w:tc>
+      </w:tr>
+      <w:tr>
+        <w:tc>
+          <w:tcPr>
+            <w:cnfStyle w:val="001000000000"/>
+            <w:tcW w:w="5000" w:type="pct"/>
+          </w:tcPr>
+          <w:p>
+            <w:pPr>
+              <w:rPr>
+                <w:b w:val="0"/>
+              </w:rPr>
+            </w:pPr>
+            <w:r>
+              <w:t>Attori secondari:</w:t>
+            </w:r>
+            <w:r>
+              <w:rPr>
+                <w:b w:val="0"/>
+              </w:rPr>
+              <w:t xml:space="preserve"> nessuno</w:t>
+            </w:r>
+          </w:p>
+        </w:tc>
+      </w:tr>
+      <w:tr>
+        <w:trPr>
+          <w:cnfStyle w:val="000000100000"/>
+        </w:trPr>
+        <w:tc>
+          <w:tcPr>
+            <w:cnfStyle w:val="001000000000"/>
+            <w:tcW w:w="5000" w:type="pct"/>
+          </w:tcPr>
+          <w:p>
+            <w:pPr>
+              <w:rPr>
+                <w:b w:val="0"/>
+              </w:rPr>
+            </w:pPr>
+            <w:r>
+              <w:t>Precondizioni:</w:t>
+            </w:r>
+            <w:r>
+              <w:rPr>
+                <w:b w:val="0"/>
+              </w:rPr>
+              <w:t xml:space="preserve"> l’utente ha inserito una data di scadenza della carta non </w:t>
+            </w:r>
+            <w:proofErr w:type="gramStart"/>
+            <w:r>
+              <w:rPr>
+                <w:b w:val="0"/>
+              </w:rPr>
+              <w:t>valida</w:t>
+            </w:r>
+            <w:proofErr w:type="gramEnd"/>
+          </w:p>
+        </w:tc>
+      </w:tr>
+      <w:tr>
+        <w:tc>
+          <w:tcPr>
+            <w:cnfStyle w:val="001000000000"/>
+            <w:tcW w:w="5000" w:type="pct"/>
+          </w:tcPr>
+          <w:p>
+            <w:pPr>
+              <w:rPr>
+                <w:b w:val="0"/>
+              </w:rPr>
+            </w:pPr>
+            <w:r>
+              <w:t>Sequenza degli eventi principale:</w:t>
+            </w:r>
+            <w:r>
+              <w:rPr>
+                <w:b w:val="0"/>
+              </w:rPr>
+              <w:t xml:space="preserve"> </w:t>
+            </w:r>
+          </w:p>
+          <w:p>
+            <w:pPr>
+              <w:pStyle w:val="Paragrafoelenco"/>
+              <w:numPr>
+                <w:ilvl w:val="0"/>
+                <w:numId w:val="16"/>
+              </w:numPr>
+              <w:rPr>
+                <w:b w:val="0"/>
+              </w:rPr>
+            </w:pPr>
+            <w:r>
+              <w:rPr>
+                <w:b w:val="0"/>
+              </w:rPr>
+              <w:t xml:space="preserve">La </w:t>
+            </w:r>
+            <w:r>
+              <w:rPr>
+                <w:b w:val="0"/>
+              </w:rPr>
+              <w:t xml:space="preserve">sequenza degli eventi alternativa inizia dopo il passo 5.2 della sequenza degli eventi </w:t>
+            </w:r>
+            <w:proofErr w:type="gramStart"/>
+            <w:r>
+              <w:rPr>
+                <w:b w:val="0"/>
+              </w:rPr>
+              <w:t>principale</w:t>
+            </w:r>
+            <w:proofErr w:type="gramEnd"/>
+          </w:p>
+          <w:p>
+            <w:pPr>
+              <w:pStyle w:val="Paragrafoelenco"/>
+              <w:numPr>
+                <w:ilvl w:val="0"/>
+                <w:numId w:val="16"/>
+              </w:numPr>
+              <w:rPr>
+                <w:b w:val="0"/>
+                <w:bCs w:val="0"/>
+              </w:rPr>
+            </w:pPr>
+            <w:r>
+              <w:rPr>
+                <w:b w:val="0"/>
+              </w:rPr>
+              <w:t xml:space="preserve">Il sistema informa l’utente che ha inserito </w:t>
+            </w:r>
+            <w:r>
+              <w:rPr>
+                <w:b w:val="0"/>
+              </w:rPr>
+              <w:t xml:space="preserve">una data di scadenza della carta non </w:t>
+            </w:r>
+            <w:proofErr w:type="gramStart"/>
+            <w:r>
+              <w:rPr>
+                <w:b w:val="0"/>
+              </w:rPr>
+              <w:t>valida</w:t>
+            </w:r>
+            <w:proofErr w:type="gramEnd"/>
+          </w:p>
+        </w:tc>
+      </w:tr>
+      <w:tr>
+        <w:trPr>
+          <w:cnfStyle w:val="000000100000"/>
+        </w:trPr>
+        <w:tc>
+          <w:tcPr>
+            <w:cnfStyle w:val="001000000000"/>
+            <w:tcW w:w="5000" w:type="pct"/>
+          </w:tcPr>
+          <w:p>
+            <w:pPr>
+              <w:rPr>
+                <w:b w:val="0"/>
+              </w:rPr>
+            </w:pPr>
+            <w:proofErr w:type="spellStart"/>
+            <w:r>
+              <w:t>Postcondizioni</w:t>
+            </w:r>
+            <w:proofErr w:type="spellEnd"/>
+            <w:r>
+              <w:t>:</w:t>
+            </w:r>
+            <w:r>
+              <w:rPr>
+                <w:b w:val="0"/>
+              </w:rPr>
+              <w:t xml:space="preserve"> nessuna</w:t>
+            </w:r>
+          </w:p>
+        </w:tc>
+      </w:tr>
+    </w:tbl>
+    <w:p/>
+    <w:tbl>
+      <w:tblPr>
+        <w:tblStyle w:val="Elencoacolori1"/>
+        <w:tblW w:w="5000" w:type="pct"/>
+        <w:tblLook w:val="04A0"/>
+      </w:tblPr>
+      <w:tblGrid>
+        <w:gridCol w:w="9854"/>
+      </w:tblGrid>
+      <w:tr>
+        <w:trPr>
+          <w:cnfStyle w:val="100000000000"/>
+        </w:trPr>
+        <w:tc>
+          <w:tcPr>
+            <w:cnfStyle w:val="001000000000"/>
+            <w:tcW w:w="5000" w:type="pct"/>
+          </w:tcPr>
+          <w:p>
+            <w:pPr>
+              <w:rPr>
+                <w:b w:val="0"/>
+              </w:rPr>
+            </w:pPr>
+            <w:r>
+              <w:t xml:space="preserve">Sequenza degli Eventi </w:t>
+            </w:r>
+            <w:proofErr w:type="gramStart"/>
+            <w:r>
+              <w:t>Alternativa</w:t>
+            </w:r>
+            <w:proofErr w:type="gramEnd"/>
+            <w:r>
+              <w:t xml:space="preserve">: </w:t>
+            </w:r>
+            <w:r>
+              <w:rPr>
+                <w:b w:val="0"/>
+              </w:rPr>
+              <w:t>Inserimento Carta di Credito: Annulla Inserimento Carta</w:t>
+            </w:r>
+          </w:p>
+        </w:tc>
+      </w:tr>
+      <w:tr>
+        <w:trPr>
+          <w:cnfStyle w:val="000000100000"/>
+        </w:trPr>
+        <w:tc>
+          <w:tcPr>
+            <w:cnfStyle w:val="001000000000"/>
+            <w:tcW w:w="5000" w:type="pct"/>
+          </w:tcPr>
+          <w:p>
+            <w:pPr>
+              <w:rPr>
+                <w:b w:val="0"/>
+              </w:rPr>
+            </w:pPr>
+            <w:proofErr w:type="spellStart"/>
+            <w:r>
+              <w:t>Id</w:t>
+            </w:r>
+            <w:proofErr w:type="spellEnd"/>
+            <w:r>
+              <w:t xml:space="preserve">: </w:t>
+            </w:r>
+            <w:r>
+              <w:rPr>
+                <w:b w:val="0"/>
+              </w:rPr>
+              <w:t>U</w:t>
+            </w:r>
+            <w:r>
+              <w:rPr>
+                <w:b w:val="0"/>
+              </w:rPr>
+              <w:t>2.</w:t>
+            </w:r>
+            <w:proofErr w:type="gramStart"/>
+            <w:r>
+              <w:rPr>
+                <w:b w:val="0"/>
+              </w:rPr>
+              <w:t>3</w:t>
+            </w:r>
+            <w:proofErr w:type="gramEnd"/>
+          </w:p>
+        </w:tc>
+      </w:tr>
+      <w:tr>
+        <w:tc>
+          <w:tcPr>
+            <w:cnfStyle w:val="001000000000"/>
+            <w:tcW w:w="5000" w:type="pct"/>
+          </w:tcPr>
+          <w:p>
+            <w:pPr>
+              <w:rPr>
+                <w:b w:val="0"/>
+              </w:rPr>
+            </w:pPr>
+            <w:r>
+              <w:t>Breve descrizione:</w:t>
+            </w:r>
+            <w:r>
+              <w:rPr>
+                <w:b w:val="0"/>
+              </w:rPr>
+              <w:t xml:space="preserve"> l’utente annulla l’inserimento di una nuova carta e torna alla pagina </w:t>
+            </w:r>
+            <w:proofErr w:type="gramStart"/>
+            <w:r>
+              <w:rPr>
+                <w:b w:val="0"/>
+              </w:rPr>
+              <w:t>Profilo</w:t>
+            </w:r>
+            <w:proofErr w:type="gramEnd"/>
+          </w:p>
+        </w:tc>
+      </w:tr>
+      <w:tr>
+        <w:trPr>
+          <w:cnfStyle w:val="000000100000"/>
+        </w:trPr>
+        <w:tc>
+          <w:tcPr>
+            <w:cnfStyle w:val="001000000000"/>
+            <w:tcW w:w="5000" w:type="pct"/>
+          </w:tcPr>
+          <w:p>
+            <w:pPr>
+              <w:rPr>
+                <w:b w:val="0"/>
+              </w:rPr>
+            </w:pPr>
+            <w:r>
+              <w:t xml:space="preserve">Attori primari: </w:t>
+            </w:r>
+            <w:r>
+              <w:rPr>
+                <w:b w:val="0"/>
+              </w:rPr>
+              <w:t>Utente</w:t>
+            </w:r>
+          </w:p>
+        </w:tc>
+      </w:tr>
+      <w:tr>
+        <w:tc>
+          <w:tcPr>
+            <w:cnfStyle w:val="001000000000"/>
+            <w:tcW w:w="5000" w:type="pct"/>
+          </w:tcPr>
+          <w:p>
+            <w:pPr>
+              <w:rPr>
+                <w:b w:val="0"/>
+              </w:rPr>
+            </w:pPr>
+            <w:r>
+              <w:t>Attori secondari:</w:t>
+            </w:r>
+            <w:r>
+              <w:rPr>
+                <w:b w:val="0"/>
+              </w:rPr>
+              <w:t xml:space="preserve"> nessuno</w:t>
+            </w:r>
+          </w:p>
+        </w:tc>
+      </w:tr>
+      <w:tr>
+        <w:trPr>
+          <w:cnfStyle w:val="000000100000"/>
+        </w:trPr>
+        <w:tc>
+          <w:tcPr>
+            <w:cnfStyle w:val="001000000000"/>
+            <w:tcW w:w="5000" w:type="pct"/>
+          </w:tcPr>
+          <w:p>
+            <w:pPr>
+              <w:rPr>
+                <w:b w:val="0"/>
+              </w:rPr>
+            </w:pPr>
+            <w:r>
+              <w:t>Precondizioni:</w:t>
+            </w:r>
+            <w:r>
+              <w:rPr>
+                <w:b w:val="0"/>
+              </w:rPr>
+              <w:t xml:space="preserve"> nessuna</w:t>
+            </w:r>
+          </w:p>
+        </w:tc>
+      </w:tr>
+      <w:tr>
+        <w:tc>
+          <w:tcPr>
+            <w:cnfStyle w:val="001000000000"/>
+            <w:tcW w:w="5000" w:type="pct"/>
+          </w:tcPr>
+          <w:p>
+            <w:pPr>
+              <w:rPr>
+                <w:b w:val="0"/>
+              </w:rPr>
+            </w:pPr>
+            <w:r>
+              <w:t>Sequenza degli eventi principale:</w:t>
+            </w:r>
+            <w:r>
+              <w:rPr>
+                <w:b w:val="0"/>
+              </w:rPr>
+              <w:t xml:space="preserve"> </w:t>
+            </w:r>
+          </w:p>
+          <w:p>
+            <w:pPr>
+              <w:pStyle w:val="Paragrafoelenco"/>
+              <w:numPr>
+                <w:ilvl w:val="0"/>
+                <w:numId w:val="17"/>
+              </w:numPr>
+              <w:rPr>
+                <w:b w:val="0"/>
+              </w:rPr>
+            </w:pPr>
+            <w:r>
+              <w:rPr>
+                <w:b w:val="0"/>
+              </w:rPr>
+              <w:t>L’utente seleziona “Annulla”</w:t>
+            </w:r>
+          </w:p>
+          <w:p>
+            <w:pPr>
+              <w:pStyle w:val="Paragrafoelenco"/>
+              <w:numPr>
+                <w:ilvl w:val="0"/>
+                <w:numId w:val="17"/>
+              </w:numPr>
+              <w:rPr>
+                <w:b w:val="0"/>
+                <w:bCs w:val="0"/>
+              </w:rPr>
+            </w:pPr>
+            <w:r>
+              <w:rPr>
+                <w:b w:val="0"/>
+              </w:rPr>
+              <w:t xml:space="preserve">Il sistema torna alla schermata </w:t>
+            </w:r>
+            <w:r>
+              <w:rPr>
+                <w:b w:val="0"/>
+              </w:rPr>
+              <w:t>Profilo</w:t>
+            </w:r>
+          </w:p>
+        </w:tc>
+      </w:tr>
+      <w:tr>
+        <w:trPr>
+          <w:cnfStyle w:val="000000100000"/>
+        </w:trPr>
+        <w:tc>
+          <w:tcPr>
+            <w:cnfStyle w:val="001000000000"/>
+            <w:tcW w:w="5000" w:type="pct"/>
+          </w:tcPr>
+          <w:p>
+            <w:pPr>
+              <w:rPr>
+                <w:b w:val="0"/>
+              </w:rPr>
+            </w:pPr>
+            <w:proofErr w:type="spellStart"/>
+            <w:r>
+              <w:lastRenderedPageBreak/>
+              <w:t>Postcondizioni</w:t>
+            </w:r>
+            <w:proofErr w:type="spellEnd"/>
+            <w:r>
+              <w:t>:</w:t>
+            </w:r>
+            <w:r>
+              <w:rPr>
+                <w:b w:val="0"/>
+              </w:rPr>
+              <w:t xml:space="preserve"> L’utente torna alla pagina Profilo senza aver inserito i dati di una nuova </w:t>
+            </w:r>
+            <w:proofErr w:type="gramStart"/>
+            <w:r>
+              <w:rPr>
+                <w:b w:val="0"/>
+              </w:rPr>
+              <w:t>carta</w:t>
+            </w:r>
+            <w:proofErr w:type="gramEnd"/>
           </w:p>
         </w:tc>
       </w:tr>

</xml_diff>

<commit_message>
casi d'uso parte 3
</commit_message>
<xml_diff>
--- a/UML/Use_Cases.docx
+++ b/UML/Use_Cases.docx
@@ -2886,6 +2886,1462 @@
                 <w:b w:val="0"/>
               </w:rPr>
               <w:t xml:space="preserve"> L’utente torna alla pagina Profilo senza aver inserito i dati di una nuova </w:t>
+            </w:r>
+            <w:proofErr w:type="gramStart"/>
+            <w:r>
+              <w:rPr>
+                <w:b w:val="0"/>
+              </w:rPr>
+              <w:t>carta</w:t>
+            </w:r>
+            <w:proofErr w:type="gramEnd"/>
+          </w:p>
+        </w:tc>
+      </w:tr>
+    </w:tbl>
+    <w:p/>
+    <w:tbl>
+      <w:tblPr>
+        <w:tblStyle w:val="Elencoacolori1"/>
+        <w:tblW w:w="5000" w:type="pct"/>
+        <w:tblLook w:val="04A0"/>
+      </w:tblPr>
+      <w:tblGrid>
+        <w:gridCol w:w="9854"/>
+      </w:tblGrid>
+      <w:tr>
+        <w:trPr>
+          <w:cnfStyle w:val="100000000000"/>
+        </w:trPr>
+        <w:tc>
+          <w:tcPr>
+            <w:cnfStyle w:val="001000000000"/>
+            <w:tcW w:w="5000" w:type="pct"/>
+          </w:tcPr>
+          <w:p>
+            <w:pPr>
+              <w:rPr>
+                <w:b w:val="0"/>
+              </w:rPr>
+            </w:pPr>
+            <w:r>
+              <w:t xml:space="preserve">Caso d’Uso: </w:t>
+            </w:r>
+            <w:r>
+              <w:rPr>
+                <w:b w:val="0"/>
+              </w:rPr>
+              <w:t>Modifica Carta di Credito</w:t>
+            </w:r>
+          </w:p>
+        </w:tc>
+      </w:tr>
+      <w:tr>
+        <w:trPr>
+          <w:cnfStyle w:val="000000100000"/>
+        </w:trPr>
+        <w:tc>
+          <w:tcPr>
+            <w:cnfStyle w:val="001000000000"/>
+            <w:tcW w:w="5000" w:type="pct"/>
+          </w:tcPr>
+          <w:p>
+            <w:pPr>
+              <w:rPr>
+                <w:b w:val="0"/>
+              </w:rPr>
+            </w:pPr>
+            <w:proofErr w:type="spellStart"/>
+            <w:r>
+              <w:t>Id</w:t>
+            </w:r>
+            <w:proofErr w:type="spellEnd"/>
+            <w:r>
+              <w:t xml:space="preserve">: </w:t>
+            </w:r>
+            <w:r>
+              <w:rPr>
+                <w:b w:val="0"/>
+              </w:rPr>
+              <w:t>U</w:t>
+            </w:r>
+            <w:r>
+              <w:rPr>
+                <w:b w:val="0"/>
+              </w:rPr>
+              <w:t>3</w:t>
+            </w:r>
+          </w:p>
+        </w:tc>
+      </w:tr>
+      <w:tr>
+        <w:tc>
+          <w:tcPr>
+            <w:cnfStyle w:val="001000000000"/>
+            <w:tcW w:w="5000" w:type="pct"/>
+          </w:tcPr>
+          <w:p>
+            <w:pPr>
+              <w:rPr>
+                <w:b w:val="0"/>
+              </w:rPr>
+            </w:pPr>
+            <w:r>
+              <w:t>Breve descrizione:</w:t>
+            </w:r>
+            <w:r>
+              <w:rPr>
+                <w:b w:val="0"/>
+              </w:rPr>
+              <w:t xml:space="preserve"> L’utente modifica i dati di una carta di credito già </w:t>
+            </w:r>
+            <w:proofErr w:type="gramStart"/>
+            <w:r>
+              <w:rPr>
+                <w:b w:val="0"/>
+              </w:rPr>
+              <w:t>inserita</w:t>
+            </w:r>
+            <w:proofErr w:type="gramEnd"/>
+          </w:p>
+        </w:tc>
+      </w:tr>
+      <w:tr>
+        <w:trPr>
+          <w:cnfStyle w:val="000000100000"/>
+        </w:trPr>
+        <w:tc>
+          <w:tcPr>
+            <w:cnfStyle w:val="001000000000"/>
+            <w:tcW w:w="5000" w:type="pct"/>
+          </w:tcPr>
+          <w:p>
+            <w:pPr>
+              <w:rPr>
+                <w:b w:val="0"/>
+              </w:rPr>
+            </w:pPr>
+            <w:r>
+              <w:t xml:space="preserve">Attori primari: </w:t>
+            </w:r>
+            <w:r>
+              <w:rPr>
+                <w:b w:val="0"/>
+              </w:rPr>
+              <w:t>f</w:t>
+            </w:r>
+          </w:p>
+        </w:tc>
+      </w:tr>
+      <w:tr>
+        <w:tc>
+          <w:tcPr>
+            <w:cnfStyle w:val="001000000000"/>
+            <w:tcW w:w="5000" w:type="pct"/>
+          </w:tcPr>
+          <w:p>
+            <w:pPr>
+              <w:rPr>
+                <w:b w:val="0"/>
+              </w:rPr>
+            </w:pPr>
+            <w:r>
+              <w:t>Attori secondari:</w:t>
+            </w:r>
+            <w:r>
+              <w:rPr>
+                <w:b w:val="0"/>
+              </w:rPr>
+              <w:t xml:space="preserve"> f</w:t>
+            </w:r>
+          </w:p>
+        </w:tc>
+      </w:tr>
+      <w:tr>
+        <w:trPr>
+          <w:cnfStyle w:val="000000100000"/>
+        </w:trPr>
+        <w:tc>
+          <w:tcPr>
+            <w:cnfStyle w:val="001000000000"/>
+            <w:tcW w:w="5000" w:type="pct"/>
+          </w:tcPr>
+          <w:p>
+            <w:pPr>
+              <w:rPr>
+                <w:b w:val="0"/>
+              </w:rPr>
+            </w:pPr>
+            <w:r>
+              <w:t>Precondizioni:</w:t>
+            </w:r>
+            <w:r>
+              <w:rPr>
+                <w:b w:val="0"/>
+              </w:rPr>
+              <w:t xml:space="preserve"> L’utente deve essere registrato, l’utente deve aver </w:t>
+            </w:r>
+            <w:proofErr w:type="gramStart"/>
+            <w:r>
+              <w:rPr>
+                <w:b w:val="0"/>
+              </w:rPr>
+              <w:t>effettuato</w:t>
+            </w:r>
+            <w:proofErr w:type="gramEnd"/>
+            <w:r>
+              <w:rPr>
+                <w:b w:val="0"/>
+              </w:rPr>
+              <w:t xml:space="preserve"> il login, l’utente deve aver inserito almeno una carta di credito valida</w:t>
+            </w:r>
+          </w:p>
+        </w:tc>
+      </w:tr>
+      <w:tr>
+        <w:tc>
+          <w:tcPr>
+            <w:cnfStyle w:val="001000000000"/>
+            <w:tcW w:w="5000" w:type="pct"/>
+          </w:tcPr>
+          <w:p>
+            <w:pPr>
+              <w:rPr>
+                <w:b w:val="0"/>
+              </w:rPr>
+            </w:pPr>
+            <w:r>
+              <w:t>Sequenza degli eventi principale:</w:t>
+            </w:r>
+            <w:r>
+              <w:rPr>
+                <w:b w:val="0"/>
+              </w:rPr>
+              <w:t xml:space="preserve"> </w:t>
+            </w:r>
+          </w:p>
+          <w:p>
+            <w:pPr>
+              <w:pStyle w:val="Paragrafoelenco"/>
+              <w:numPr>
+                <w:ilvl w:val="0"/>
+                <w:numId w:val="19"/>
+              </w:numPr>
+            </w:pPr>
+            <w:r>
+              <w:rPr>
+                <w:b w:val="0"/>
+              </w:rPr>
+              <w:t>L’utente accede alla pagina Home</w:t>
+            </w:r>
+          </w:p>
+          <w:p>
+            <w:pPr>
+              <w:pStyle w:val="Paragrafoelenco"/>
+              <w:numPr>
+                <w:ilvl w:val="0"/>
+                <w:numId w:val="19"/>
+              </w:numPr>
+            </w:pPr>
+            <w:r>
+              <w:rPr>
+                <w:b w:val="0"/>
+              </w:rPr>
+              <w:t>L’utente seleziona “Profilo”</w:t>
+            </w:r>
+          </w:p>
+          <w:p>
+            <w:pPr>
+              <w:pStyle w:val="Paragrafoelenco"/>
+              <w:numPr>
+                <w:ilvl w:val="0"/>
+                <w:numId w:val="19"/>
+              </w:numPr>
+            </w:pPr>
+            <w:r>
+              <w:rPr>
+                <w:b w:val="0"/>
+              </w:rPr>
+              <w:t>L’utente seleziona “Modifica Carta”</w:t>
+            </w:r>
+          </w:p>
+          <w:p>
+            <w:pPr>
+              <w:pStyle w:val="Paragrafoelenco"/>
+              <w:numPr>
+                <w:ilvl w:val="0"/>
+                <w:numId w:val="19"/>
+              </w:numPr>
+            </w:pPr>
+            <w:r>
+              <w:rPr>
+                <w:b w:val="0"/>
+              </w:rPr>
+              <w:t xml:space="preserve">L’utente inserisce i nuovi dati della carta di </w:t>
+            </w:r>
+            <w:proofErr w:type="gramStart"/>
+            <w:r>
+              <w:rPr>
+                <w:b w:val="0"/>
+              </w:rPr>
+              <w:t>credito</w:t>
+            </w:r>
+            <w:proofErr w:type="gramEnd"/>
+          </w:p>
+          <w:p>
+            <w:pPr>
+              <w:pStyle w:val="Paragrafoelenco"/>
+              <w:numPr>
+                <w:ilvl w:val="0"/>
+                <w:numId w:val="19"/>
+              </w:numPr>
+            </w:pPr>
+            <w:r>
+              <w:rPr>
+                <w:b w:val="0"/>
+              </w:rPr>
+              <w:t xml:space="preserve">Fintantoché i dati inseriti non </w:t>
+            </w:r>
+            <w:proofErr w:type="gramStart"/>
+            <w:r>
+              <w:rPr>
+                <w:b w:val="0"/>
+              </w:rPr>
+              <w:t>risultano</w:t>
+            </w:r>
+            <w:proofErr w:type="gramEnd"/>
+            <w:r>
+              <w:rPr>
+                <w:b w:val="0"/>
+              </w:rPr>
+              <w:t xml:space="preserve"> validi</w:t>
+            </w:r>
+          </w:p>
+          <w:p>
+            <w:pPr>
+              <w:pStyle w:val="Paragrafoelenco"/>
+              <w:numPr>
+                <w:ilvl w:val="1"/>
+                <w:numId w:val="19"/>
+              </w:numPr>
+            </w:pPr>
+            <w:r>
+              <w:rPr>
+                <w:b w:val="0"/>
+              </w:rPr>
+              <w:t xml:space="preserve">Il sistema chiede nuovamente di inserire i </w:t>
+            </w:r>
+            <w:proofErr w:type="gramStart"/>
+            <w:r>
+              <w:rPr>
+                <w:b w:val="0"/>
+              </w:rPr>
+              <w:t>dati</w:t>
+            </w:r>
+            <w:proofErr w:type="gramEnd"/>
+          </w:p>
+          <w:p>
+            <w:pPr>
+              <w:pStyle w:val="Paragrafoelenco"/>
+              <w:numPr>
+                <w:ilvl w:val="1"/>
+                <w:numId w:val="19"/>
+              </w:numPr>
+            </w:pPr>
+            <w:proofErr w:type="gramStart"/>
+            <w:r>
+              <w:rPr>
+                <w:b w:val="0"/>
+              </w:rPr>
+              <w:t>Il sistema valida</w:t>
+            </w:r>
+            <w:proofErr w:type="gramEnd"/>
+            <w:r>
+              <w:rPr>
+                <w:b w:val="0"/>
+              </w:rPr>
+              <w:t xml:space="preserve"> i dati inseriti</w:t>
+            </w:r>
+          </w:p>
+          <w:p>
+            <w:pPr>
+              <w:pStyle w:val="Paragrafoelenco"/>
+              <w:numPr>
+                <w:ilvl w:val="0"/>
+                <w:numId w:val="19"/>
+              </w:numPr>
+              <w:rPr>
+                <w:b w:val="0"/>
+              </w:rPr>
+            </w:pPr>
+            <w:r>
+              <w:rPr>
+                <w:b w:val="0"/>
+              </w:rPr>
+              <w:t>Il sistema salva i</w:t>
+            </w:r>
+            <w:r>
+              <w:rPr>
+                <w:b w:val="0"/>
+              </w:rPr>
+              <w:t xml:space="preserve"> nuovi</w:t>
+            </w:r>
+            <w:r>
+              <w:rPr>
+                <w:b w:val="0"/>
+              </w:rPr>
+              <w:t xml:space="preserve"> dati della carta di </w:t>
+            </w:r>
+            <w:proofErr w:type="gramStart"/>
+            <w:r>
+              <w:rPr>
+                <w:b w:val="0"/>
+              </w:rPr>
+              <w:t>credito</w:t>
+            </w:r>
+            <w:proofErr w:type="gramEnd"/>
+          </w:p>
+        </w:tc>
+      </w:tr>
+      <w:tr>
+        <w:trPr>
+          <w:cnfStyle w:val="000000100000"/>
+        </w:trPr>
+        <w:tc>
+          <w:tcPr>
+            <w:cnfStyle w:val="001000000000"/>
+            <w:tcW w:w="5000" w:type="pct"/>
+          </w:tcPr>
+          <w:p>
+            <w:pPr>
+              <w:rPr>
+                <w:b w:val="0"/>
+              </w:rPr>
+            </w:pPr>
+            <w:proofErr w:type="spellStart"/>
+            <w:r>
+              <w:t>Postcondizioni</w:t>
+            </w:r>
+            <w:proofErr w:type="spellEnd"/>
+            <w:r>
+              <w:t>:</w:t>
+            </w:r>
+            <w:r>
+              <w:rPr>
+                <w:b w:val="0"/>
+              </w:rPr>
+              <w:t xml:space="preserve"> I nuovi dati della carta di credito sono stati </w:t>
+            </w:r>
+            <w:proofErr w:type="gramStart"/>
+            <w:r>
+              <w:rPr>
+                <w:b w:val="0"/>
+              </w:rPr>
+              <w:t>salvati</w:t>
+            </w:r>
+            <w:proofErr w:type="gramEnd"/>
+          </w:p>
+        </w:tc>
+      </w:tr>
+      <w:tr>
+        <w:tc>
+          <w:tcPr>
+            <w:cnfStyle w:val="001000000000"/>
+            <w:tcW w:w="5000" w:type="pct"/>
+          </w:tcPr>
+          <w:p>
+            <w:pPr>
+              <w:rPr>
+                <w:b w:val="0"/>
+              </w:rPr>
+            </w:pPr>
+            <w:r>
+              <w:t>Sequenza degli eventi alternativa:</w:t>
+            </w:r>
+          </w:p>
+          <w:p>
+            <w:pPr>
+              <w:rPr>
+                <w:b w:val="0"/>
+              </w:rPr>
+            </w:pPr>
+            <w:proofErr w:type="gramStart"/>
+            <w:r>
+              <w:rPr>
+                <w:b w:val="0"/>
+              </w:rPr>
+              <w:t>Nuovo Numero di Carta Non Valido, Nuova Data Non Valida, Annulla Modifiche Carta</w:t>
+            </w:r>
+            <w:proofErr w:type="gramEnd"/>
+          </w:p>
+        </w:tc>
+      </w:tr>
+    </w:tbl>
+    <w:p/>
+    <w:tbl>
+      <w:tblPr>
+        <w:tblStyle w:val="Elencoacolori1"/>
+        <w:tblW w:w="5000" w:type="pct"/>
+        <w:tblLook w:val="04A0"/>
+      </w:tblPr>
+      <w:tblGrid>
+        <w:gridCol w:w="9854"/>
+      </w:tblGrid>
+      <w:tr>
+        <w:trPr>
+          <w:cnfStyle w:val="100000000000"/>
+        </w:trPr>
+        <w:tc>
+          <w:tcPr>
+            <w:cnfStyle w:val="001000000000"/>
+            <w:tcW w:w="5000" w:type="pct"/>
+          </w:tcPr>
+          <w:p>
+            <w:pPr>
+              <w:rPr>
+                <w:b w:val="0"/>
+              </w:rPr>
+            </w:pPr>
+            <w:r>
+              <w:t xml:space="preserve">Sequenza degli Eventi </w:t>
+            </w:r>
+            <w:proofErr w:type="gramStart"/>
+            <w:r>
+              <w:t>Alternativa</w:t>
+            </w:r>
+            <w:proofErr w:type="gramEnd"/>
+            <w:r>
+              <w:t xml:space="preserve">: </w:t>
+            </w:r>
+            <w:r>
+              <w:rPr>
+                <w:b w:val="0"/>
+              </w:rPr>
+              <w:t>Modifica Carta di Credito: Nuovo Numero di Carta Non Valido</w:t>
+            </w:r>
+          </w:p>
+        </w:tc>
+      </w:tr>
+      <w:tr>
+        <w:trPr>
+          <w:cnfStyle w:val="000000100000"/>
+        </w:trPr>
+        <w:tc>
+          <w:tcPr>
+            <w:cnfStyle w:val="001000000000"/>
+            <w:tcW w:w="5000" w:type="pct"/>
+          </w:tcPr>
+          <w:p>
+            <w:pPr>
+              <w:rPr>
+                <w:b w:val="0"/>
+              </w:rPr>
+            </w:pPr>
+            <w:proofErr w:type="spellStart"/>
+            <w:r>
+              <w:t>Id</w:t>
+            </w:r>
+            <w:proofErr w:type="spellEnd"/>
+            <w:r>
+              <w:t xml:space="preserve">: </w:t>
+            </w:r>
+            <w:r>
+              <w:rPr>
+                <w:b w:val="0"/>
+              </w:rPr>
+              <w:t>U</w:t>
+            </w:r>
+            <w:r>
+              <w:rPr>
+                <w:b w:val="0"/>
+              </w:rPr>
+              <w:t>3.</w:t>
+            </w:r>
+            <w:proofErr w:type="gramStart"/>
+            <w:r>
+              <w:rPr>
+                <w:b w:val="0"/>
+              </w:rPr>
+              <w:t>1</w:t>
+            </w:r>
+            <w:proofErr w:type="gramEnd"/>
+          </w:p>
+        </w:tc>
+      </w:tr>
+      <w:tr>
+        <w:tc>
+          <w:tcPr>
+            <w:cnfStyle w:val="001000000000"/>
+            <w:tcW w:w="5000" w:type="pct"/>
+          </w:tcPr>
+          <w:p>
+            <w:pPr>
+              <w:rPr>
+                <w:b w:val="0"/>
+              </w:rPr>
+            </w:pPr>
+            <w:r>
+              <w:t>Breve descrizione:</w:t>
+            </w:r>
+            <w:r>
+              <w:rPr>
+                <w:b w:val="0"/>
+              </w:rPr>
+              <w:t xml:space="preserve"> Il sistema informa che l’utente ha inserito un nuovo numero di carta non </w:t>
+            </w:r>
+            <w:proofErr w:type="gramStart"/>
+            <w:r>
+              <w:rPr>
+                <w:b w:val="0"/>
+              </w:rPr>
+              <w:t>valido</w:t>
+            </w:r>
+            <w:proofErr w:type="gramEnd"/>
+          </w:p>
+        </w:tc>
+      </w:tr>
+      <w:tr>
+        <w:trPr>
+          <w:cnfStyle w:val="000000100000"/>
+        </w:trPr>
+        <w:tc>
+          <w:tcPr>
+            <w:cnfStyle w:val="001000000000"/>
+            <w:tcW w:w="5000" w:type="pct"/>
+          </w:tcPr>
+          <w:p>
+            <w:pPr>
+              <w:rPr>
+                <w:b w:val="0"/>
+              </w:rPr>
+            </w:pPr>
+            <w:r>
+              <w:t xml:space="preserve">Attori primari: </w:t>
+            </w:r>
+            <w:r>
+              <w:rPr>
+                <w:b w:val="0"/>
+              </w:rPr>
+              <w:t>Utente</w:t>
+            </w:r>
+          </w:p>
+        </w:tc>
+      </w:tr>
+      <w:tr>
+        <w:tc>
+          <w:tcPr>
+            <w:cnfStyle w:val="001000000000"/>
+            <w:tcW w:w="5000" w:type="pct"/>
+          </w:tcPr>
+          <w:p>
+            <w:pPr>
+              <w:rPr>
+                <w:b w:val="0"/>
+              </w:rPr>
+            </w:pPr>
+            <w:r>
+              <w:t>Attori secondari:</w:t>
+            </w:r>
+            <w:r>
+              <w:rPr>
+                <w:b w:val="0"/>
+              </w:rPr>
+              <w:t xml:space="preserve"> nessuno</w:t>
+            </w:r>
+          </w:p>
+        </w:tc>
+      </w:tr>
+      <w:tr>
+        <w:trPr>
+          <w:cnfStyle w:val="000000100000"/>
+        </w:trPr>
+        <w:tc>
+          <w:tcPr>
+            <w:cnfStyle w:val="001000000000"/>
+            <w:tcW w:w="5000" w:type="pct"/>
+          </w:tcPr>
+          <w:p>
+            <w:pPr>
+              <w:rPr>
+                <w:b w:val="0"/>
+              </w:rPr>
+            </w:pPr>
+            <w:r>
+              <w:t>Precondizioni:</w:t>
+            </w:r>
+            <w:r>
+              <w:rPr>
+                <w:b w:val="0"/>
+              </w:rPr>
+              <w:t xml:space="preserve"> L’utente ha inserito un nuovo numero di carta non </w:t>
+            </w:r>
+            <w:proofErr w:type="gramStart"/>
+            <w:r>
+              <w:rPr>
+                <w:b w:val="0"/>
+              </w:rPr>
+              <w:t>valido</w:t>
+            </w:r>
+            <w:proofErr w:type="gramEnd"/>
+          </w:p>
+        </w:tc>
+      </w:tr>
+      <w:tr>
+        <w:tc>
+          <w:tcPr>
+            <w:cnfStyle w:val="001000000000"/>
+            <w:tcW w:w="5000" w:type="pct"/>
+          </w:tcPr>
+          <w:p>
+            <w:pPr>
+              <w:rPr>
+                <w:b w:val="0"/>
+              </w:rPr>
+            </w:pPr>
+            <w:r>
+              <w:t>Sequenza degli eventi principale:</w:t>
+            </w:r>
+            <w:r>
+              <w:rPr>
+                <w:b w:val="0"/>
+              </w:rPr>
+              <w:t xml:space="preserve"> </w:t>
+            </w:r>
+          </w:p>
+          <w:p>
+            <w:pPr>
+              <w:pStyle w:val="Paragrafoelenco"/>
+              <w:numPr>
+                <w:ilvl w:val="0"/>
+                <w:numId w:val="20"/>
+              </w:numPr>
+              <w:rPr>
+                <w:b w:val="0"/>
+              </w:rPr>
+            </w:pPr>
+            <w:r>
+              <w:rPr>
+                <w:b w:val="0"/>
+              </w:rPr>
+              <w:t xml:space="preserve">La </w:t>
+            </w:r>
+            <w:r>
+              <w:rPr>
+                <w:b w:val="0"/>
+              </w:rPr>
+              <w:t xml:space="preserve">sequenza degli eventi alternativa inizia dopo il passo 5.2 della sequenza degli eventi </w:t>
+            </w:r>
+            <w:proofErr w:type="gramStart"/>
+            <w:r>
+              <w:rPr>
+                <w:b w:val="0"/>
+              </w:rPr>
+              <w:t>principale</w:t>
+            </w:r>
+            <w:proofErr w:type="gramEnd"/>
+          </w:p>
+          <w:p>
+            <w:pPr>
+              <w:pStyle w:val="Paragrafoelenco"/>
+              <w:numPr>
+                <w:ilvl w:val="0"/>
+                <w:numId w:val="20"/>
+              </w:numPr>
+              <w:rPr>
+                <w:b w:val="0"/>
+                <w:bCs w:val="0"/>
+              </w:rPr>
+            </w:pPr>
+            <w:r>
+              <w:rPr>
+                <w:b w:val="0"/>
+              </w:rPr>
+              <w:t xml:space="preserve">Il sistema informa l’utente che ha inserito </w:t>
+            </w:r>
+            <w:r>
+              <w:rPr>
+                <w:b w:val="0"/>
+              </w:rPr>
+              <w:t xml:space="preserve">un nuovo numero di carta non </w:t>
+            </w:r>
+            <w:proofErr w:type="gramStart"/>
+            <w:r>
+              <w:rPr>
+                <w:b w:val="0"/>
+              </w:rPr>
+              <w:t>valido</w:t>
+            </w:r>
+            <w:proofErr w:type="gramEnd"/>
+          </w:p>
+        </w:tc>
+      </w:tr>
+      <w:tr>
+        <w:trPr>
+          <w:cnfStyle w:val="000000100000"/>
+        </w:trPr>
+        <w:tc>
+          <w:tcPr>
+            <w:cnfStyle w:val="001000000000"/>
+            <w:tcW w:w="5000" w:type="pct"/>
+          </w:tcPr>
+          <w:p>
+            <w:pPr>
+              <w:rPr>
+                <w:b w:val="0"/>
+              </w:rPr>
+            </w:pPr>
+            <w:proofErr w:type="spellStart"/>
+            <w:r>
+              <w:t>Postcondizioni</w:t>
+            </w:r>
+            <w:proofErr w:type="spellEnd"/>
+            <w:r>
+              <w:t>:</w:t>
+            </w:r>
+            <w:r>
+              <w:rPr>
+                <w:b w:val="0"/>
+              </w:rPr>
+              <w:t xml:space="preserve"> nessuna</w:t>
+            </w:r>
+          </w:p>
+        </w:tc>
+      </w:tr>
+    </w:tbl>
+    <w:p/>
+    <w:tbl>
+      <w:tblPr>
+        <w:tblStyle w:val="Elencoacolori1"/>
+        <w:tblW w:w="5000" w:type="pct"/>
+        <w:tblLook w:val="04A0"/>
+      </w:tblPr>
+      <w:tblGrid>
+        <w:gridCol w:w="9854"/>
+      </w:tblGrid>
+      <w:tr>
+        <w:trPr>
+          <w:cnfStyle w:val="100000000000"/>
+        </w:trPr>
+        <w:tc>
+          <w:tcPr>
+            <w:cnfStyle w:val="001000000000"/>
+            <w:tcW w:w="5000" w:type="pct"/>
+          </w:tcPr>
+          <w:p>
+            <w:pPr>
+              <w:rPr>
+                <w:b w:val="0"/>
+              </w:rPr>
+            </w:pPr>
+            <w:r>
+              <w:t xml:space="preserve">Sequenza degli Eventi </w:t>
+            </w:r>
+            <w:proofErr w:type="gramStart"/>
+            <w:r>
+              <w:t>Alternativa</w:t>
+            </w:r>
+            <w:proofErr w:type="gramEnd"/>
+            <w:r>
+              <w:t xml:space="preserve">: </w:t>
+            </w:r>
+            <w:r>
+              <w:rPr>
+                <w:b w:val="0"/>
+              </w:rPr>
+              <w:t>Modifica Carta di Credito: Nuova Data Non Valida</w:t>
+            </w:r>
+          </w:p>
+        </w:tc>
+      </w:tr>
+      <w:tr>
+        <w:trPr>
+          <w:cnfStyle w:val="000000100000"/>
+        </w:trPr>
+        <w:tc>
+          <w:tcPr>
+            <w:cnfStyle w:val="001000000000"/>
+            <w:tcW w:w="5000" w:type="pct"/>
+          </w:tcPr>
+          <w:p>
+            <w:pPr>
+              <w:rPr>
+                <w:b w:val="0"/>
+              </w:rPr>
+            </w:pPr>
+            <w:proofErr w:type="spellStart"/>
+            <w:r>
+              <w:t>Id</w:t>
+            </w:r>
+            <w:proofErr w:type="spellEnd"/>
+            <w:r>
+              <w:t xml:space="preserve">: </w:t>
+            </w:r>
+            <w:r>
+              <w:rPr>
+                <w:b w:val="0"/>
+              </w:rPr>
+              <w:t>U</w:t>
+            </w:r>
+            <w:r>
+              <w:rPr>
+                <w:b w:val="0"/>
+              </w:rPr>
+              <w:t>3.</w:t>
+            </w:r>
+            <w:proofErr w:type="gramStart"/>
+            <w:r>
+              <w:rPr>
+                <w:b w:val="0"/>
+              </w:rPr>
+              <w:t>2</w:t>
+            </w:r>
+            <w:proofErr w:type="gramEnd"/>
+          </w:p>
+        </w:tc>
+      </w:tr>
+      <w:tr>
+        <w:tc>
+          <w:tcPr>
+            <w:cnfStyle w:val="001000000000"/>
+            <w:tcW w:w="5000" w:type="pct"/>
+          </w:tcPr>
+          <w:p>
+            <w:pPr>
+              <w:rPr>
+                <w:b w:val="0"/>
+              </w:rPr>
+            </w:pPr>
+            <w:r>
+              <w:t>Breve descrizione:</w:t>
+            </w:r>
+            <w:r>
+              <w:rPr>
+                <w:b w:val="0"/>
+              </w:rPr>
+              <w:t xml:space="preserve"> Il sistema informa che l’utente ha inserito una nuova data di scadenza della carta non </w:t>
+            </w:r>
+            <w:proofErr w:type="gramStart"/>
+            <w:r>
+              <w:rPr>
+                <w:b w:val="0"/>
+              </w:rPr>
+              <w:t>valida</w:t>
+            </w:r>
+            <w:proofErr w:type="gramEnd"/>
+            <w:r>
+              <w:rPr>
+                <w:b w:val="0"/>
+              </w:rPr>
+              <w:t xml:space="preserve"> </w:t>
+            </w:r>
+          </w:p>
+        </w:tc>
+      </w:tr>
+      <w:tr>
+        <w:trPr>
+          <w:cnfStyle w:val="000000100000"/>
+        </w:trPr>
+        <w:tc>
+          <w:tcPr>
+            <w:cnfStyle w:val="001000000000"/>
+            <w:tcW w:w="5000" w:type="pct"/>
+          </w:tcPr>
+          <w:p>
+            <w:pPr>
+              <w:rPr>
+                <w:b w:val="0"/>
+              </w:rPr>
+            </w:pPr>
+            <w:r>
+              <w:t xml:space="preserve">Attori primari: </w:t>
+            </w:r>
+            <w:r>
+              <w:rPr>
+                <w:b w:val="0"/>
+              </w:rPr>
+              <w:t>Utente</w:t>
+            </w:r>
+          </w:p>
+        </w:tc>
+      </w:tr>
+      <w:tr>
+        <w:tc>
+          <w:tcPr>
+            <w:cnfStyle w:val="001000000000"/>
+            <w:tcW w:w="5000" w:type="pct"/>
+          </w:tcPr>
+          <w:p>
+            <w:pPr>
+              <w:rPr>
+                <w:b w:val="0"/>
+              </w:rPr>
+            </w:pPr>
+            <w:r>
+              <w:t>Attori secondari:</w:t>
+            </w:r>
+            <w:r>
+              <w:rPr>
+                <w:b w:val="0"/>
+              </w:rPr>
+              <w:t xml:space="preserve"> nessuno</w:t>
+            </w:r>
+          </w:p>
+        </w:tc>
+      </w:tr>
+      <w:tr>
+        <w:trPr>
+          <w:cnfStyle w:val="000000100000"/>
+        </w:trPr>
+        <w:tc>
+          <w:tcPr>
+            <w:cnfStyle w:val="001000000000"/>
+            <w:tcW w:w="5000" w:type="pct"/>
+          </w:tcPr>
+          <w:p>
+            <w:pPr>
+              <w:rPr>
+                <w:b w:val="0"/>
+              </w:rPr>
+            </w:pPr>
+            <w:r>
+              <w:t>Precondizioni:</w:t>
+            </w:r>
+            <w:r>
+              <w:rPr>
+                <w:b w:val="0"/>
+              </w:rPr>
+              <w:t xml:space="preserve"> l’utente ha inserito una nuova data di scadenza della carta non </w:t>
+            </w:r>
+            <w:proofErr w:type="gramStart"/>
+            <w:r>
+              <w:rPr>
+                <w:b w:val="0"/>
+              </w:rPr>
+              <w:t>valida</w:t>
+            </w:r>
+            <w:proofErr w:type="gramEnd"/>
+          </w:p>
+        </w:tc>
+      </w:tr>
+      <w:tr>
+        <w:tc>
+          <w:tcPr>
+            <w:cnfStyle w:val="001000000000"/>
+            <w:tcW w:w="5000" w:type="pct"/>
+          </w:tcPr>
+          <w:p>
+            <w:pPr>
+              <w:rPr>
+                <w:b w:val="0"/>
+              </w:rPr>
+            </w:pPr>
+            <w:r>
+              <w:t>Sequenza degli eventi principale:</w:t>
+            </w:r>
+            <w:r>
+              <w:rPr>
+                <w:b w:val="0"/>
+              </w:rPr>
+              <w:t xml:space="preserve"> </w:t>
+            </w:r>
+          </w:p>
+          <w:p>
+            <w:pPr>
+              <w:pStyle w:val="Paragrafoelenco"/>
+              <w:numPr>
+                <w:ilvl w:val="0"/>
+                <w:numId w:val="16"/>
+              </w:numPr>
+              <w:rPr>
+                <w:b w:val="0"/>
+              </w:rPr>
+            </w:pPr>
+            <w:r>
+              <w:rPr>
+                <w:b w:val="0"/>
+              </w:rPr>
+              <w:t xml:space="preserve">La </w:t>
+            </w:r>
+            <w:r>
+              <w:rPr>
+                <w:b w:val="0"/>
+              </w:rPr>
+              <w:t xml:space="preserve">sequenza degli eventi alternativa inizia dopo il passo 5.2 della sequenza degli eventi </w:t>
+            </w:r>
+            <w:proofErr w:type="gramStart"/>
+            <w:r>
+              <w:rPr>
+                <w:b w:val="0"/>
+              </w:rPr>
+              <w:t>principale</w:t>
+            </w:r>
+            <w:proofErr w:type="gramEnd"/>
+          </w:p>
+          <w:p>
+            <w:pPr>
+              <w:pStyle w:val="Paragrafoelenco"/>
+              <w:numPr>
+                <w:ilvl w:val="0"/>
+                <w:numId w:val="16"/>
+              </w:numPr>
+              <w:rPr>
+                <w:b w:val="0"/>
+                <w:bCs w:val="0"/>
+              </w:rPr>
+            </w:pPr>
+            <w:r>
+              <w:rPr>
+                <w:b w:val="0"/>
+              </w:rPr>
+              <w:t xml:space="preserve">Il sistema informa l’utente che ha inserito </w:t>
+            </w:r>
+            <w:r>
+              <w:rPr>
+                <w:b w:val="0"/>
+              </w:rPr>
+              <w:t xml:space="preserve">una nuova data di scadenza della carta non </w:t>
+            </w:r>
+            <w:proofErr w:type="gramStart"/>
+            <w:r>
+              <w:rPr>
+                <w:b w:val="0"/>
+              </w:rPr>
+              <w:t>valida</w:t>
+            </w:r>
+            <w:proofErr w:type="gramEnd"/>
+          </w:p>
+        </w:tc>
+      </w:tr>
+      <w:tr>
+        <w:trPr>
+          <w:cnfStyle w:val="000000100000"/>
+        </w:trPr>
+        <w:tc>
+          <w:tcPr>
+            <w:cnfStyle w:val="001000000000"/>
+            <w:tcW w:w="5000" w:type="pct"/>
+          </w:tcPr>
+          <w:p>
+            <w:pPr>
+              <w:rPr>
+                <w:b w:val="0"/>
+              </w:rPr>
+            </w:pPr>
+            <w:proofErr w:type="spellStart"/>
+            <w:r>
+              <w:t>Postcondizioni</w:t>
+            </w:r>
+            <w:proofErr w:type="spellEnd"/>
+            <w:r>
+              <w:t>:</w:t>
+            </w:r>
+            <w:r>
+              <w:rPr>
+                <w:b w:val="0"/>
+              </w:rPr>
+              <w:t xml:space="preserve"> nessuna</w:t>
+            </w:r>
+          </w:p>
+        </w:tc>
+      </w:tr>
+    </w:tbl>
+    <w:p/>
+    <w:tbl>
+      <w:tblPr>
+        <w:tblStyle w:val="Elencoacolori1"/>
+        <w:tblW w:w="5000" w:type="pct"/>
+        <w:tblLook w:val="04A0"/>
+      </w:tblPr>
+      <w:tblGrid>
+        <w:gridCol w:w="9854"/>
+      </w:tblGrid>
+      <w:tr>
+        <w:trPr>
+          <w:cnfStyle w:val="100000000000"/>
+        </w:trPr>
+        <w:tc>
+          <w:tcPr>
+            <w:cnfStyle w:val="001000000000"/>
+            <w:tcW w:w="5000" w:type="pct"/>
+          </w:tcPr>
+          <w:p>
+            <w:pPr>
+              <w:rPr>
+                <w:b w:val="0"/>
+              </w:rPr>
+            </w:pPr>
+            <w:r>
+              <w:t xml:space="preserve">Sequenza degli Eventi </w:t>
+            </w:r>
+            <w:proofErr w:type="gramStart"/>
+            <w:r>
+              <w:t>Alternativa</w:t>
+            </w:r>
+            <w:proofErr w:type="gramEnd"/>
+            <w:r>
+              <w:t xml:space="preserve">: </w:t>
+            </w:r>
+            <w:r>
+              <w:rPr>
+                <w:b w:val="0"/>
+              </w:rPr>
+              <w:t>Modifica Carda di Credito: Annulla Modifiche Carta</w:t>
+            </w:r>
+          </w:p>
+        </w:tc>
+      </w:tr>
+      <w:tr>
+        <w:trPr>
+          <w:cnfStyle w:val="000000100000"/>
+        </w:trPr>
+        <w:tc>
+          <w:tcPr>
+            <w:cnfStyle w:val="001000000000"/>
+            <w:tcW w:w="5000" w:type="pct"/>
+          </w:tcPr>
+          <w:p>
+            <w:pPr>
+              <w:rPr>
+                <w:b w:val="0"/>
+              </w:rPr>
+            </w:pPr>
+            <w:proofErr w:type="spellStart"/>
+            <w:r>
+              <w:t>Id</w:t>
+            </w:r>
+            <w:proofErr w:type="spellEnd"/>
+            <w:r>
+              <w:t xml:space="preserve">: </w:t>
+            </w:r>
+            <w:r>
+              <w:rPr>
+                <w:b w:val="0"/>
+              </w:rPr>
+              <w:t>U</w:t>
+            </w:r>
+            <w:r>
+              <w:rPr>
+                <w:b w:val="0"/>
+              </w:rPr>
+              <w:t>3.</w:t>
+            </w:r>
+            <w:proofErr w:type="gramStart"/>
+            <w:r>
+              <w:rPr>
+                <w:b w:val="0"/>
+              </w:rPr>
+              <w:t>3</w:t>
+            </w:r>
+            <w:proofErr w:type="gramEnd"/>
+          </w:p>
+        </w:tc>
+      </w:tr>
+      <w:tr>
+        <w:tc>
+          <w:tcPr>
+            <w:cnfStyle w:val="001000000000"/>
+            <w:tcW w:w="5000" w:type="pct"/>
+          </w:tcPr>
+          <w:p>
+            <w:pPr>
+              <w:rPr>
+                <w:b w:val="0"/>
+              </w:rPr>
+            </w:pPr>
+            <w:r>
+              <w:t>Breve descrizione:</w:t>
+            </w:r>
+            <w:r>
+              <w:rPr>
+                <w:b w:val="0"/>
+              </w:rPr>
+              <w:t xml:space="preserve"> l’utente annulla la modifica dei dati di una carta e torna alla pagina </w:t>
+            </w:r>
+            <w:proofErr w:type="gramStart"/>
+            <w:r>
+              <w:rPr>
+                <w:b w:val="0"/>
+              </w:rPr>
+              <w:t>Profilo</w:t>
+            </w:r>
+            <w:proofErr w:type="gramEnd"/>
+          </w:p>
+        </w:tc>
+      </w:tr>
+      <w:tr>
+        <w:trPr>
+          <w:cnfStyle w:val="000000100000"/>
+        </w:trPr>
+        <w:tc>
+          <w:tcPr>
+            <w:cnfStyle w:val="001000000000"/>
+            <w:tcW w:w="5000" w:type="pct"/>
+          </w:tcPr>
+          <w:p>
+            <w:pPr>
+              <w:rPr>
+                <w:b w:val="0"/>
+              </w:rPr>
+            </w:pPr>
+            <w:r>
+              <w:t xml:space="preserve">Attori primari: </w:t>
+            </w:r>
+            <w:r>
+              <w:rPr>
+                <w:b w:val="0"/>
+              </w:rPr>
+              <w:t>Utente</w:t>
+            </w:r>
+          </w:p>
+        </w:tc>
+      </w:tr>
+      <w:tr>
+        <w:tc>
+          <w:tcPr>
+            <w:cnfStyle w:val="001000000000"/>
+            <w:tcW w:w="5000" w:type="pct"/>
+          </w:tcPr>
+          <w:p>
+            <w:pPr>
+              <w:rPr>
+                <w:b w:val="0"/>
+              </w:rPr>
+            </w:pPr>
+            <w:r>
+              <w:lastRenderedPageBreak/>
+              <w:t>Attori secondari:</w:t>
+            </w:r>
+            <w:r>
+              <w:rPr>
+                <w:b w:val="0"/>
+              </w:rPr>
+              <w:t xml:space="preserve"> nessuno</w:t>
+            </w:r>
+          </w:p>
+        </w:tc>
+      </w:tr>
+      <w:tr>
+        <w:trPr>
+          <w:cnfStyle w:val="000000100000"/>
+        </w:trPr>
+        <w:tc>
+          <w:tcPr>
+            <w:cnfStyle w:val="001000000000"/>
+            <w:tcW w:w="5000" w:type="pct"/>
+          </w:tcPr>
+          <w:p>
+            <w:pPr>
+              <w:rPr>
+                <w:b w:val="0"/>
+              </w:rPr>
+            </w:pPr>
+            <w:r>
+              <w:t>Precondizioni:</w:t>
+            </w:r>
+            <w:r>
+              <w:rPr>
+                <w:b w:val="0"/>
+              </w:rPr>
+              <w:t xml:space="preserve"> nessuna</w:t>
+            </w:r>
+          </w:p>
+        </w:tc>
+      </w:tr>
+      <w:tr>
+        <w:tc>
+          <w:tcPr>
+            <w:cnfStyle w:val="001000000000"/>
+            <w:tcW w:w="5000" w:type="pct"/>
+          </w:tcPr>
+          <w:p>
+            <w:pPr>
+              <w:rPr>
+                <w:b w:val="0"/>
+              </w:rPr>
+            </w:pPr>
+            <w:r>
+              <w:t>Sequenza degli eventi principale:</w:t>
+            </w:r>
+            <w:r>
+              <w:rPr>
+                <w:b w:val="0"/>
+              </w:rPr>
+              <w:t xml:space="preserve"> </w:t>
+            </w:r>
+          </w:p>
+          <w:p>
+            <w:pPr>
+              <w:pStyle w:val="Paragrafoelenco"/>
+              <w:numPr>
+                <w:ilvl w:val="0"/>
+                <w:numId w:val="18"/>
+              </w:numPr>
+              <w:rPr>
+                <w:b w:val="0"/>
+              </w:rPr>
+            </w:pPr>
+            <w:r>
+              <w:rPr>
+                <w:b w:val="0"/>
+              </w:rPr>
+              <w:t>L’utente seleziona “Annulla”</w:t>
+            </w:r>
+          </w:p>
+          <w:p>
+            <w:pPr>
+              <w:pStyle w:val="Paragrafoelenco"/>
+              <w:numPr>
+                <w:ilvl w:val="0"/>
+                <w:numId w:val="18"/>
+              </w:numPr>
+              <w:rPr>
+                <w:b w:val="0"/>
+                <w:bCs w:val="0"/>
+              </w:rPr>
+            </w:pPr>
+            <w:r>
+              <w:rPr>
+                <w:b w:val="0"/>
+              </w:rPr>
+              <w:t xml:space="preserve">Il sistema torna alla schermata </w:t>
+            </w:r>
+            <w:r>
+              <w:rPr>
+                <w:b w:val="0"/>
+              </w:rPr>
+              <w:t>Profilo</w:t>
+            </w:r>
+          </w:p>
+        </w:tc>
+      </w:tr>
+      <w:tr>
+        <w:trPr>
+          <w:cnfStyle w:val="000000100000"/>
+        </w:trPr>
+        <w:tc>
+          <w:tcPr>
+            <w:cnfStyle w:val="001000000000"/>
+            <w:tcW w:w="5000" w:type="pct"/>
+          </w:tcPr>
+          <w:p>
+            <w:pPr>
+              <w:rPr>
+                <w:b w:val="0"/>
+              </w:rPr>
+            </w:pPr>
+            <w:proofErr w:type="spellStart"/>
+            <w:r>
+              <w:t>Postcondizioni</w:t>
+            </w:r>
+            <w:proofErr w:type="spellEnd"/>
+            <w:r>
+              <w:t>:</w:t>
+            </w:r>
+            <w:r>
+              <w:rPr>
+                <w:b w:val="0"/>
+              </w:rPr>
+              <w:t xml:space="preserve"> L’utente torna alla pagina Profilo senza aver modificato i dati di una </w:t>
             </w:r>
             <w:proofErr w:type="gramStart"/>
             <w:r>

</xml_diff>

<commit_message>
casi d'uso parte 4
</commit_message>
<xml_diff>
--- a/UML/Use_Cases.docx
+++ b/UML/Use_Cases.docx
@@ -4351,6 +4351,1434 @@
               <w:t>carta</w:t>
             </w:r>
             <w:proofErr w:type="gramEnd"/>
+          </w:p>
+        </w:tc>
+      </w:tr>
+    </w:tbl>
+    <w:p/>
+    <w:tbl>
+      <w:tblPr>
+        <w:tblStyle w:val="Elencoacolori1"/>
+        <w:tblW w:w="5000" w:type="pct"/>
+        <w:tblLook w:val="04A0"/>
+      </w:tblPr>
+      <w:tblGrid>
+        <w:gridCol w:w="9854"/>
+      </w:tblGrid>
+      <w:tr>
+        <w:trPr>
+          <w:cnfStyle w:val="100000000000"/>
+        </w:trPr>
+        <w:tc>
+          <w:tcPr>
+            <w:cnfStyle w:val="001000000000"/>
+            <w:tcW w:w="5000" w:type="pct"/>
+          </w:tcPr>
+          <w:p>
+            <w:pPr>
+              <w:rPr>
+                <w:b w:val="0"/>
+              </w:rPr>
+            </w:pPr>
+            <w:r>
+              <w:t xml:space="preserve">Caso d’Uso: </w:t>
+            </w:r>
+            <w:r>
+              <w:rPr>
+                <w:b w:val="0"/>
+              </w:rPr>
+              <w:t>Acquisto Biglietto</w:t>
+            </w:r>
+          </w:p>
+        </w:tc>
+      </w:tr>
+      <w:tr>
+        <w:trPr>
+          <w:cnfStyle w:val="000000100000"/>
+        </w:trPr>
+        <w:tc>
+          <w:tcPr>
+            <w:cnfStyle w:val="001000000000"/>
+            <w:tcW w:w="5000" w:type="pct"/>
+          </w:tcPr>
+          <w:p>
+            <w:pPr>
+              <w:rPr>
+                <w:b w:val="0"/>
+              </w:rPr>
+            </w:pPr>
+            <w:proofErr w:type="spellStart"/>
+            <w:r>
+              <w:t>Id</w:t>
+            </w:r>
+            <w:proofErr w:type="spellEnd"/>
+            <w:r>
+              <w:t xml:space="preserve">: </w:t>
+            </w:r>
+            <w:r>
+              <w:rPr>
+                <w:b w:val="0"/>
+              </w:rPr>
+              <w:t>U</w:t>
+            </w:r>
+            <w:r>
+              <w:rPr>
+                <w:b w:val="0"/>
+              </w:rPr>
+              <w:t>4</w:t>
+            </w:r>
+          </w:p>
+        </w:tc>
+      </w:tr>
+      <w:tr>
+        <w:tc>
+          <w:tcPr>
+            <w:cnfStyle w:val="001000000000"/>
+            <w:tcW w:w="5000" w:type="pct"/>
+          </w:tcPr>
+          <w:p>
+            <w:pPr>
+              <w:rPr>
+                <w:b w:val="0"/>
+              </w:rPr>
+            </w:pPr>
+            <w:r>
+              <w:t>Breve descrizione:</w:t>
+            </w:r>
+            <w:r>
+              <w:rPr>
+                <w:b w:val="0"/>
+              </w:rPr>
+              <w:t xml:space="preserve"> L’utente acquista un </w:t>
+            </w:r>
+            <w:proofErr w:type="gramStart"/>
+            <w:r>
+              <w:rPr>
+                <w:b w:val="0"/>
+              </w:rPr>
+              <w:t>biglietto</w:t>
+            </w:r>
+            <w:proofErr w:type="gramEnd"/>
+            <w:r>
+              <w:rPr>
+                <w:b w:val="0"/>
+              </w:rPr>
+              <w:t xml:space="preserve"> </w:t>
+            </w:r>
+          </w:p>
+        </w:tc>
+      </w:tr>
+      <w:tr>
+        <w:trPr>
+          <w:cnfStyle w:val="000000100000"/>
+        </w:trPr>
+        <w:tc>
+          <w:tcPr>
+            <w:cnfStyle w:val="001000000000"/>
+            <w:tcW w:w="5000" w:type="pct"/>
+          </w:tcPr>
+          <w:p>
+            <w:pPr>
+              <w:rPr>
+                <w:b w:val="0"/>
+              </w:rPr>
+            </w:pPr>
+            <w:r>
+              <w:t xml:space="preserve">Attori primari: </w:t>
+            </w:r>
+            <w:r>
+              <w:rPr>
+                <w:b w:val="0"/>
+              </w:rPr>
+              <w:t>Utente</w:t>
+            </w:r>
+          </w:p>
+        </w:tc>
+      </w:tr>
+      <w:tr>
+        <w:tc>
+          <w:tcPr>
+            <w:cnfStyle w:val="001000000000"/>
+            <w:tcW w:w="5000" w:type="pct"/>
+          </w:tcPr>
+          <w:p>
+            <w:pPr>
+              <w:rPr>
+                <w:b w:val="0"/>
+              </w:rPr>
+            </w:pPr>
+            <w:r>
+              <w:t>Attori secondari:</w:t>
+            </w:r>
+            <w:r>
+              <w:rPr>
+                <w:b w:val="0"/>
+              </w:rPr>
+              <w:t xml:space="preserve"> nessuno</w:t>
+            </w:r>
+          </w:p>
+        </w:tc>
+      </w:tr>
+      <w:tr>
+        <w:trPr>
+          <w:cnfStyle w:val="000000100000"/>
+        </w:trPr>
+        <w:tc>
+          <w:tcPr>
+            <w:cnfStyle w:val="001000000000"/>
+            <w:tcW w:w="5000" w:type="pct"/>
+          </w:tcPr>
+          <w:p>
+            <w:pPr>
+              <w:rPr>
+                <w:b w:val="0"/>
+              </w:rPr>
+            </w:pPr>
+            <w:r>
+              <w:t>Precondizioni:</w:t>
+            </w:r>
+            <w:r>
+              <w:rPr>
+                <w:b w:val="0"/>
+              </w:rPr>
+              <w:t xml:space="preserve"> L’utente deve essere registrato, l’utente deve aver </w:t>
+            </w:r>
+            <w:proofErr w:type="gramStart"/>
+            <w:r>
+              <w:rPr>
+                <w:b w:val="0"/>
+              </w:rPr>
+              <w:t>effettuato</w:t>
+            </w:r>
+            <w:proofErr w:type="gramEnd"/>
+            <w:r>
+              <w:rPr>
+                <w:b w:val="0"/>
+              </w:rPr>
+              <w:t xml:space="preserve"> il login, l’utente deve aver inserito almeno una carta di credito valida</w:t>
+            </w:r>
+          </w:p>
+        </w:tc>
+      </w:tr>
+      <w:tr>
+        <w:tc>
+          <w:tcPr>
+            <w:cnfStyle w:val="001000000000"/>
+            <w:tcW w:w="5000" w:type="pct"/>
+          </w:tcPr>
+          <w:p>
+            <w:r>
+              <w:t>Sequenza degli eventi principale:</w:t>
+            </w:r>
+          </w:p>
+          <w:p>
+            <w:pPr>
+              <w:pStyle w:val="Paragrafoelenco"/>
+              <w:numPr>
+                <w:ilvl w:val="0"/>
+                <w:numId w:val="7"/>
+              </w:numPr>
+            </w:pPr>
+            <w:r>
+              <w:rPr>
+                <w:b w:val="0"/>
+              </w:rPr>
+              <w:t>L’utente accede alla pagina Home</w:t>
+            </w:r>
+          </w:p>
+          <w:p>
+            <w:pPr>
+              <w:pStyle w:val="Paragrafoelenco"/>
+              <w:numPr>
+                <w:ilvl w:val="0"/>
+                <w:numId w:val="7"/>
+              </w:numPr>
+            </w:pPr>
+            <w:r>
+              <w:rPr>
+                <w:b w:val="0"/>
+              </w:rPr>
+              <w:t xml:space="preserve">L’utente seleziona la tipologia di </w:t>
+            </w:r>
+            <w:proofErr w:type="gramStart"/>
+            <w:r>
+              <w:rPr>
+                <w:b w:val="0"/>
+              </w:rPr>
+              <w:t>biglietto</w:t>
+            </w:r>
+            <w:proofErr w:type="gramEnd"/>
+          </w:p>
+          <w:p>
+            <w:pPr>
+              <w:pStyle w:val="Paragrafoelenco"/>
+              <w:numPr>
+                <w:ilvl w:val="0"/>
+                <w:numId w:val="7"/>
+              </w:numPr>
+            </w:pPr>
+            <w:r>
+              <w:rPr>
+                <w:b w:val="0"/>
+              </w:rPr>
+              <w:t xml:space="preserve">Se il sistema ha </w:t>
+            </w:r>
+            <w:proofErr w:type="gramStart"/>
+            <w:r>
+              <w:rPr>
+                <w:b w:val="0"/>
+              </w:rPr>
+              <w:t>memorizzata</w:t>
+            </w:r>
+            <w:proofErr w:type="gramEnd"/>
+            <w:r>
+              <w:rPr>
+                <w:b w:val="0"/>
+              </w:rPr>
+              <w:t xml:space="preserve"> una o più carte di credito</w:t>
+            </w:r>
+          </w:p>
+          <w:p>
+            <w:pPr>
+              <w:pStyle w:val="Paragrafoelenco"/>
+              <w:numPr>
+                <w:ilvl w:val="1"/>
+                <w:numId w:val="7"/>
+              </w:numPr>
+            </w:pPr>
+            <w:r>
+              <w:rPr>
+                <w:b w:val="0"/>
+              </w:rPr>
+              <w:t xml:space="preserve">Il sistema mostra l’elenco delle carte di </w:t>
+            </w:r>
+            <w:proofErr w:type="gramStart"/>
+            <w:r>
+              <w:rPr>
+                <w:b w:val="0"/>
+              </w:rPr>
+              <w:t>credito</w:t>
+            </w:r>
+            <w:proofErr w:type="gramEnd"/>
+          </w:p>
+          <w:p>
+            <w:pPr>
+              <w:pStyle w:val="Paragrafoelenco"/>
+              <w:numPr>
+                <w:ilvl w:val="1"/>
+                <w:numId w:val="7"/>
+              </w:numPr>
+            </w:pPr>
+            <w:r>
+              <w:rPr>
+                <w:b w:val="0"/>
+              </w:rPr>
+              <w:t xml:space="preserve">L’utente seleziona la carta di credito con la quale </w:t>
+            </w:r>
+            <w:proofErr w:type="gramStart"/>
+            <w:r>
+              <w:rPr>
+                <w:b w:val="0"/>
+              </w:rPr>
+              <w:t>effettuare</w:t>
+            </w:r>
+            <w:proofErr w:type="gramEnd"/>
+            <w:r>
+              <w:rPr>
+                <w:b w:val="0"/>
+              </w:rPr>
+              <w:t xml:space="preserve"> il pagamento</w:t>
+            </w:r>
+          </w:p>
+          <w:p>
+            <w:pPr>
+              <w:pStyle w:val="Paragrafoelenco"/>
+              <w:numPr>
+                <w:ilvl w:val="0"/>
+                <w:numId w:val="7"/>
+              </w:numPr>
+              <w:rPr>
+                <w:b w:val="0"/>
+              </w:rPr>
+            </w:pPr>
+            <w:r>
+              <w:rPr>
+                <w:b w:val="0"/>
+              </w:rPr>
+              <w:t>Altrimenti</w:t>
+            </w:r>
+          </w:p>
+          <w:p>
+            <w:pPr>
+              <w:pStyle w:val="Paragrafoelenco"/>
+              <w:numPr>
+                <w:ilvl w:val="1"/>
+                <w:numId w:val="7"/>
+              </w:numPr>
+            </w:pPr>
+            <w:r>
+              <w:rPr>
+                <w:b w:val="0"/>
+              </w:rPr>
+              <w:t xml:space="preserve">Il sistema chiede all’utente di inserire una carta di </w:t>
+            </w:r>
+            <w:proofErr w:type="gramStart"/>
+            <w:r>
+              <w:rPr>
+                <w:b w:val="0"/>
+              </w:rPr>
+              <w:t>credito</w:t>
+            </w:r>
+            <w:proofErr w:type="gramEnd"/>
+            <w:r>
+              <w:rPr>
+                <w:b w:val="0"/>
+              </w:rPr>
+              <w:t xml:space="preserve"> </w:t>
+            </w:r>
+          </w:p>
+          <w:p>
+            <w:pPr>
+              <w:pStyle w:val="Paragrafoelenco"/>
+              <w:numPr>
+                <w:ilvl w:val="1"/>
+                <w:numId w:val="7"/>
+              </w:numPr>
+            </w:pPr>
+            <w:r>
+              <w:rPr>
+                <w:b w:val="0"/>
+              </w:rPr>
+              <w:t xml:space="preserve">L’utente inserisce i dati della carta di </w:t>
+            </w:r>
+            <w:proofErr w:type="gramStart"/>
+            <w:r>
+              <w:rPr>
+                <w:b w:val="0"/>
+              </w:rPr>
+              <w:t>credito</w:t>
+            </w:r>
+            <w:proofErr w:type="gramEnd"/>
+          </w:p>
+          <w:p>
+            <w:pPr>
+              <w:pStyle w:val="Paragrafoelenco"/>
+              <w:numPr>
+                <w:ilvl w:val="1"/>
+                <w:numId w:val="7"/>
+              </w:numPr>
+            </w:pPr>
+            <w:r>
+              <w:rPr>
+                <w:b w:val="0"/>
+              </w:rPr>
+              <w:t xml:space="preserve">Fintantoché i dati inseriti non </w:t>
+            </w:r>
+            <w:proofErr w:type="gramStart"/>
+            <w:r>
+              <w:rPr>
+                <w:b w:val="0"/>
+              </w:rPr>
+              <w:t>risultano</w:t>
+            </w:r>
+            <w:proofErr w:type="gramEnd"/>
+            <w:r>
+              <w:rPr>
+                <w:b w:val="0"/>
+              </w:rPr>
+              <w:t xml:space="preserve"> validi</w:t>
+            </w:r>
+          </w:p>
+          <w:p>
+            <w:pPr>
+              <w:pStyle w:val="Paragrafoelenco"/>
+              <w:numPr>
+                <w:ilvl w:val="1"/>
+                <w:numId w:val="7"/>
+              </w:numPr>
+            </w:pPr>
+            <w:r>
+              <w:rPr>
+                <w:b w:val="0"/>
+              </w:rPr>
+              <w:t xml:space="preserve">Il sistema chiede nuovamente di inserire i </w:t>
+            </w:r>
+            <w:proofErr w:type="gramStart"/>
+            <w:r>
+              <w:rPr>
+                <w:b w:val="0"/>
+              </w:rPr>
+              <w:t>dati</w:t>
+            </w:r>
+            <w:proofErr w:type="gramEnd"/>
+          </w:p>
+          <w:p>
+            <w:pPr>
+              <w:pStyle w:val="Paragrafoelenco"/>
+              <w:numPr>
+                <w:ilvl w:val="1"/>
+                <w:numId w:val="7"/>
+              </w:numPr>
+            </w:pPr>
+            <w:proofErr w:type="gramStart"/>
+            <w:r>
+              <w:rPr>
+                <w:b w:val="0"/>
+              </w:rPr>
+              <w:t>Il sistema valida</w:t>
+            </w:r>
+            <w:proofErr w:type="gramEnd"/>
+            <w:r>
+              <w:rPr>
+                <w:b w:val="0"/>
+              </w:rPr>
+              <w:t xml:space="preserve"> i dati inseriti</w:t>
+            </w:r>
+          </w:p>
+          <w:p>
+            <w:pPr>
+              <w:pStyle w:val="Paragrafoelenco"/>
+              <w:numPr>
+                <w:ilvl w:val="1"/>
+                <w:numId w:val="7"/>
+              </w:numPr>
+            </w:pPr>
+            <w:r>
+              <w:rPr>
+                <w:b w:val="0"/>
+              </w:rPr>
+              <w:t xml:space="preserve">Il sistema salva i dati della carta di </w:t>
+            </w:r>
+            <w:proofErr w:type="gramStart"/>
+            <w:r>
+              <w:rPr>
+                <w:b w:val="0"/>
+              </w:rPr>
+              <w:t>credito</w:t>
+            </w:r>
+            <w:proofErr w:type="gramEnd"/>
+          </w:p>
+          <w:p>
+            <w:pPr>
+              <w:pStyle w:val="Paragrafoelenco"/>
+              <w:numPr>
+                <w:ilvl w:val="0"/>
+                <w:numId w:val="7"/>
+              </w:numPr>
+              <w:rPr>
+                <w:b w:val="0"/>
+              </w:rPr>
+            </w:pPr>
+            <w:r>
+              <w:rPr>
+                <w:b w:val="0"/>
+              </w:rPr>
+              <w:t xml:space="preserve">Il sistema </w:t>
+            </w:r>
+            <w:proofErr w:type="gramStart"/>
+            <w:r>
+              <w:rPr>
+                <w:b w:val="0"/>
+              </w:rPr>
+              <w:t>effettua</w:t>
+            </w:r>
+            <w:proofErr w:type="gramEnd"/>
+            <w:r>
+              <w:rPr>
+                <w:b w:val="0"/>
+              </w:rPr>
+              <w:t xml:space="preserve"> la transazione</w:t>
+            </w:r>
+          </w:p>
+          <w:p>
+            <w:pPr>
+              <w:pStyle w:val="Paragrafoelenco"/>
+              <w:numPr>
+                <w:ilvl w:val="0"/>
+                <w:numId w:val="7"/>
+              </w:numPr>
+              <w:rPr>
+                <w:b w:val="0"/>
+              </w:rPr>
+            </w:pPr>
+            <w:r>
+              <w:rPr>
+                <w:b w:val="0"/>
+              </w:rPr>
+              <w:t xml:space="preserve">Il sistema salva la transazione in Lista </w:t>
+            </w:r>
+            <w:proofErr w:type="gramStart"/>
+            <w:r>
+              <w:rPr>
+                <w:b w:val="0"/>
+              </w:rPr>
+              <w:t>Acquisti</w:t>
+            </w:r>
+            <w:proofErr w:type="gramEnd"/>
+            <w:r>
+              <w:rPr>
+                <w:b w:val="0"/>
+              </w:rPr>
+              <w:t xml:space="preserve"> </w:t>
+            </w:r>
+          </w:p>
+          <w:p>
+            <w:pPr>
+              <w:pStyle w:val="Paragrafoelenco"/>
+              <w:numPr>
+                <w:ilvl w:val="0"/>
+                <w:numId w:val="7"/>
+              </w:numPr>
+            </w:pPr>
+            <w:r>
+              <w:rPr>
+                <w:b w:val="0"/>
+              </w:rPr>
+              <w:t>Il sistema aggiorna le Statistiche</w:t>
+            </w:r>
+          </w:p>
+        </w:tc>
+      </w:tr>
+      <w:tr>
+        <w:trPr>
+          <w:cnfStyle w:val="000000100000"/>
+        </w:trPr>
+        <w:tc>
+          <w:tcPr>
+            <w:cnfStyle w:val="001000000000"/>
+            <w:tcW w:w="5000" w:type="pct"/>
+          </w:tcPr>
+          <w:p>
+            <w:pPr>
+              <w:rPr>
+                <w:b w:val="0"/>
+              </w:rPr>
+            </w:pPr>
+            <w:proofErr w:type="spellStart"/>
+            <w:r>
+              <w:t>Postcondizioni</w:t>
+            </w:r>
+            <w:proofErr w:type="spellEnd"/>
+            <w:r>
+              <w:t>:</w:t>
+            </w:r>
+            <w:r>
+              <w:rPr>
+                <w:b w:val="0"/>
+              </w:rPr>
+              <w:t xml:space="preserve"> Un biglietto è stato acquistato dall’</w:t>
+            </w:r>
+            <w:proofErr w:type="gramStart"/>
+            <w:r>
+              <w:rPr>
+                <w:b w:val="0"/>
+              </w:rPr>
+              <w:t>utente</w:t>
+            </w:r>
+            <w:proofErr w:type="gramEnd"/>
+          </w:p>
+        </w:tc>
+      </w:tr>
+      <w:tr>
+        <w:tc>
+          <w:tcPr>
+            <w:cnfStyle w:val="001000000000"/>
+            <w:tcW w:w="5000" w:type="pct"/>
+          </w:tcPr>
+          <w:p>
+            <w:pPr>
+              <w:rPr>
+                <w:b w:val="0"/>
+              </w:rPr>
+            </w:pPr>
+            <w:r>
+              <w:t>Sequenza degli eventi alternativa:</w:t>
+            </w:r>
+          </w:p>
+          <w:p>
+            <w:pPr>
+              <w:rPr>
+                <w:b w:val="0"/>
+              </w:rPr>
+            </w:pPr>
+            <w:r>
+              <w:rPr>
+                <w:b w:val="0"/>
+              </w:rPr>
+              <w:t>Annulla Acquisto</w:t>
+            </w:r>
+          </w:p>
+        </w:tc>
+      </w:tr>
+    </w:tbl>
+    <w:p/>
+    <w:tbl>
+      <w:tblPr>
+        <w:tblStyle w:val="Elencoacolori1"/>
+        <w:tblW w:w="5000" w:type="pct"/>
+        <w:tblLook w:val="04A0"/>
+      </w:tblPr>
+      <w:tblGrid>
+        <w:gridCol w:w="9854"/>
+      </w:tblGrid>
+      <w:tr>
+        <w:trPr>
+          <w:cnfStyle w:val="100000000000"/>
+        </w:trPr>
+        <w:tc>
+          <w:tcPr>
+            <w:cnfStyle w:val="001000000000"/>
+            <w:tcW w:w="5000" w:type="pct"/>
+          </w:tcPr>
+          <w:p>
+            <w:pPr>
+              <w:rPr>
+                <w:b w:val="0"/>
+              </w:rPr>
+            </w:pPr>
+            <w:r>
+              <w:t xml:space="preserve">Sequenza degli Eventi </w:t>
+            </w:r>
+            <w:proofErr w:type="gramStart"/>
+            <w:r>
+              <w:t>Alternativa</w:t>
+            </w:r>
+            <w:proofErr w:type="gramEnd"/>
+            <w:r>
+              <w:t xml:space="preserve">: </w:t>
+            </w:r>
+            <w:r>
+              <w:rPr>
+                <w:b w:val="0"/>
+              </w:rPr>
+              <w:t>Acquisto Biglietto</w:t>
+            </w:r>
+            <w:r>
+              <w:rPr>
+                <w:b w:val="0"/>
+              </w:rPr>
+              <w:t>:</w:t>
+            </w:r>
+            <w:r>
+              <w:t xml:space="preserve"> </w:t>
+            </w:r>
+            <w:r>
+              <w:rPr>
+                <w:b w:val="0"/>
+              </w:rPr>
+              <w:t>Annulla Acquisto</w:t>
+            </w:r>
+          </w:p>
+        </w:tc>
+      </w:tr>
+      <w:tr>
+        <w:trPr>
+          <w:cnfStyle w:val="000000100000"/>
+        </w:trPr>
+        <w:tc>
+          <w:tcPr>
+            <w:cnfStyle w:val="001000000000"/>
+            <w:tcW w:w="5000" w:type="pct"/>
+          </w:tcPr>
+          <w:p>
+            <w:pPr>
+              <w:rPr>
+                <w:b w:val="0"/>
+              </w:rPr>
+            </w:pPr>
+            <w:proofErr w:type="spellStart"/>
+            <w:r>
+              <w:t>Id</w:t>
+            </w:r>
+            <w:proofErr w:type="spellEnd"/>
+            <w:r>
+              <w:t xml:space="preserve">: </w:t>
+            </w:r>
+            <w:r>
+              <w:rPr>
+                <w:b w:val="0"/>
+              </w:rPr>
+              <w:t>U</w:t>
+            </w:r>
+            <w:r>
+              <w:rPr>
+                <w:b w:val="0"/>
+              </w:rPr>
+              <w:t>4.</w:t>
+            </w:r>
+            <w:proofErr w:type="gramStart"/>
+            <w:r>
+              <w:rPr>
+                <w:b w:val="0"/>
+              </w:rPr>
+              <w:t>1</w:t>
+            </w:r>
+            <w:proofErr w:type="gramEnd"/>
+          </w:p>
+        </w:tc>
+      </w:tr>
+      <w:tr>
+        <w:tc>
+          <w:tcPr>
+            <w:cnfStyle w:val="001000000000"/>
+            <w:tcW w:w="5000" w:type="pct"/>
+          </w:tcPr>
+          <w:p>
+            <w:pPr>
+              <w:rPr>
+                <w:b w:val="0"/>
+              </w:rPr>
+            </w:pPr>
+            <w:r>
+              <w:t>Breve descrizione:</w:t>
+            </w:r>
+            <w:r>
+              <w:rPr>
+                <w:b w:val="0"/>
+              </w:rPr>
+              <w:t xml:space="preserve"> L’utente annulla l’acquisto di un </w:t>
+            </w:r>
+            <w:proofErr w:type="gramStart"/>
+            <w:r>
+              <w:rPr>
+                <w:b w:val="0"/>
+              </w:rPr>
+              <w:t>biglietto</w:t>
+            </w:r>
+            <w:proofErr w:type="gramEnd"/>
+            <w:r>
+              <w:rPr>
+                <w:b w:val="0"/>
+              </w:rPr>
+              <w:t xml:space="preserve"> </w:t>
+            </w:r>
+          </w:p>
+        </w:tc>
+      </w:tr>
+      <w:tr>
+        <w:trPr>
+          <w:cnfStyle w:val="000000100000"/>
+        </w:trPr>
+        <w:tc>
+          <w:tcPr>
+            <w:cnfStyle w:val="001000000000"/>
+            <w:tcW w:w="5000" w:type="pct"/>
+          </w:tcPr>
+          <w:p>
+            <w:pPr>
+              <w:rPr>
+                <w:b w:val="0"/>
+              </w:rPr>
+            </w:pPr>
+            <w:r>
+              <w:t xml:space="preserve">Attori primari: </w:t>
+            </w:r>
+            <w:r>
+              <w:rPr>
+                <w:b w:val="0"/>
+              </w:rPr>
+              <w:t>Utente</w:t>
+            </w:r>
+          </w:p>
+        </w:tc>
+      </w:tr>
+      <w:tr>
+        <w:tc>
+          <w:tcPr>
+            <w:cnfStyle w:val="001000000000"/>
+            <w:tcW w:w="5000" w:type="pct"/>
+          </w:tcPr>
+          <w:p>
+            <w:pPr>
+              <w:rPr>
+                <w:b w:val="0"/>
+              </w:rPr>
+            </w:pPr>
+            <w:r>
+              <w:t>Attori secondari:</w:t>
+            </w:r>
+            <w:r>
+              <w:rPr>
+                <w:b w:val="0"/>
+              </w:rPr>
+              <w:t xml:space="preserve"> nessuno</w:t>
+            </w:r>
+          </w:p>
+        </w:tc>
+      </w:tr>
+      <w:tr>
+        <w:trPr>
+          <w:cnfStyle w:val="000000100000"/>
+        </w:trPr>
+        <w:tc>
+          <w:tcPr>
+            <w:cnfStyle w:val="001000000000"/>
+            <w:tcW w:w="5000" w:type="pct"/>
+          </w:tcPr>
+          <w:p>
+            <w:pPr>
+              <w:rPr>
+                <w:b w:val="0"/>
+              </w:rPr>
+            </w:pPr>
+            <w:r>
+              <w:t>Precondizioni:</w:t>
+            </w:r>
+            <w:r>
+              <w:rPr>
+                <w:b w:val="0"/>
+              </w:rPr>
+              <w:t xml:space="preserve"> nessuna</w:t>
+            </w:r>
+          </w:p>
+        </w:tc>
+      </w:tr>
+      <w:tr>
+        <w:tc>
+          <w:tcPr>
+            <w:cnfStyle w:val="001000000000"/>
+            <w:tcW w:w="5000" w:type="pct"/>
+          </w:tcPr>
+          <w:p>
+            <w:pPr>
+              <w:rPr>
+                <w:b w:val="0"/>
+              </w:rPr>
+            </w:pPr>
+            <w:r>
+              <w:t>Sequenza degli eventi principale:</w:t>
+            </w:r>
+          </w:p>
+          <w:p>
+            <w:pPr>
+              <w:pStyle w:val="Paragrafoelenco"/>
+              <w:numPr>
+                <w:ilvl w:val="0"/>
+                <w:numId w:val="9"/>
+              </w:numPr>
+            </w:pPr>
+            <w:r>
+              <w:rPr>
+                <w:b w:val="0"/>
+              </w:rPr>
+              <w:t xml:space="preserve">La sequenza degli eventi alternativa inizia dopo il passo 2.2 della sequenza degli eventi </w:t>
+            </w:r>
+            <w:proofErr w:type="gramStart"/>
+            <w:r>
+              <w:rPr>
+                <w:b w:val="0"/>
+              </w:rPr>
+              <w:t>principale</w:t>
+            </w:r>
+            <w:proofErr w:type="gramEnd"/>
+          </w:p>
+          <w:p>
+            <w:pPr>
+              <w:pStyle w:val="Paragrafoelenco"/>
+              <w:numPr>
+                <w:ilvl w:val="0"/>
+                <w:numId w:val="9"/>
+              </w:numPr>
+            </w:pPr>
+            <w:r>
+              <w:rPr>
+                <w:b w:val="0"/>
+              </w:rPr>
+              <w:t>L’utente seleziona “Annulla”</w:t>
+            </w:r>
+          </w:p>
+        </w:tc>
+      </w:tr>
+      <w:tr>
+        <w:trPr>
+          <w:cnfStyle w:val="000000100000"/>
+        </w:trPr>
+        <w:tc>
+          <w:tcPr>
+            <w:cnfStyle w:val="001000000000"/>
+            <w:tcW w:w="5000" w:type="pct"/>
+          </w:tcPr>
+          <w:p>
+            <w:pPr>
+              <w:rPr>
+                <w:b w:val="0"/>
+              </w:rPr>
+            </w:pPr>
+            <w:proofErr w:type="spellStart"/>
+            <w:r>
+              <w:t>Postcondizioni</w:t>
+            </w:r>
+            <w:proofErr w:type="spellEnd"/>
+            <w:r>
+              <w:t>:</w:t>
+            </w:r>
+            <w:r>
+              <w:rPr>
+                <w:b w:val="0"/>
+              </w:rPr>
+              <w:t xml:space="preserve"> L’utente torna alla schermata Home senza aver </w:t>
+            </w:r>
+            <w:proofErr w:type="gramStart"/>
+            <w:r>
+              <w:rPr>
+                <w:b w:val="0"/>
+              </w:rPr>
+              <w:t>effettuato</w:t>
+            </w:r>
+            <w:proofErr w:type="gramEnd"/>
+            <w:r>
+              <w:rPr>
+                <w:b w:val="0"/>
+              </w:rPr>
+              <w:t xml:space="preserve"> la transazione</w:t>
+            </w:r>
+          </w:p>
+        </w:tc>
+      </w:tr>
+    </w:tbl>
+    <w:p/>
+    <w:tbl>
+      <w:tblPr>
+        <w:tblStyle w:val="Elencoacolori1"/>
+        <w:tblW w:w="5000" w:type="pct"/>
+        <w:tblLook w:val="04A0"/>
+      </w:tblPr>
+      <w:tblGrid>
+        <w:gridCol w:w="9854"/>
+      </w:tblGrid>
+      <w:tr>
+        <w:trPr>
+          <w:cnfStyle w:val="100000000000"/>
+        </w:trPr>
+        <w:tc>
+          <w:tcPr>
+            <w:cnfStyle w:val="001000000000"/>
+            <w:tcW w:w="5000" w:type="pct"/>
+          </w:tcPr>
+          <w:p>
+            <w:pPr>
+              <w:rPr>
+                <w:b w:val="0"/>
+              </w:rPr>
+            </w:pPr>
+            <w:r>
+              <w:t xml:space="preserve">Caso d’Uso: </w:t>
+            </w:r>
+            <w:r>
+              <w:rPr>
+                <w:b w:val="0"/>
+              </w:rPr>
+              <w:t>Visualizza Transazione</w:t>
+            </w:r>
+          </w:p>
+        </w:tc>
+      </w:tr>
+      <w:tr>
+        <w:trPr>
+          <w:cnfStyle w:val="000000100000"/>
+        </w:trPr>
+        <w:tc>
+          <w:tcPr>
+            <w:cnfStyle w:val="001000000000"/>
+            <w:tcW w:w="5000" w:type="pct"/>
+          </w:tcPr>
+          <w:p>
+            <w:pPr>
+              <w:rPr>
+                <w:b w:val="0"/>
+              </w:rPr>
+            </w:pPr>
+            <w:proofErr w:type="spellStart"/>
+            <w:r>
+              <w:t>Id</w:t>
+            </w:r>
+            <w:proofErr w:type="spellEnd"/>
+            <w:r>
+              <w:t xml:space="preserve">: </w:t>
+            </w:r>
+            <w:r>
+              <w:rPr>
+                <w:b w:val="0"/>
+              </w:rPr>
+              <w:t>U</w:t>
+            </w:r>
+            <w:r>
+              <w:rPr>
+                <w:b w:val="0"/>
+              </w:rPr>
+              <w:t>5</w:t>
+            </w:r>
+          </w:p>
+        </w:tc>
+      </w:tr>
+      <w:tr>
+        <w:tc>
+          <w:tcPr>
+            <w:cnfStyle w:val="001000000000"/>
+            <w:tcW w:w="5000" w:type="pct"/>
+          </w:tcPr>
+          <w:p>
+            <w:pPr>
+              <w:rPr>
+                <w:b w:val="0"/>
+              </w:rPr>
+            </w:pPr>
+            <w:r>
+              <w:t>Breve descrizione:</w:t>
+            </w:r>
+            <w:r>
+              <w:rPr>
+                <w:b w:val="0"/>
+              </w:rPr>
+              <w:t xml:space="preserve"> L’utente visualizza i dettagli di una </w:t>
+            </w:r>
+            <w:proofErr w:type="gramStart"/>
+            <w:r>
+              <w:rPr>
+                <w:b w:val="0"/>
+              </w:rPr>
+              <w:t>transazione</w:t>
+            </w:r>
+            <w:proofErr w:type="gramEnd"/>
+          </w:p>
+        </w:tc>
+      </w:tr>
+      <w:tr>
+        <w:trPr>
+          <w:cnfStyle w:val="000000100000"/>
+        </w:trPr>
+        <w:tc>
+          <w:tcPr>
+            <w:cnfStyle w:val="001000000000"/>
+            <w:tcW w:w="5000" w:type="pct"/>
+          </w:tcPr>
+          <w:p>
+            <w:pPr>
+              <w:rPr>
+                <w:b w:val="0"/>
+              </w:rPr>
+            </w:pPr>
+            <w:r>
+              <w:t xml:space="preserve">Attori primari: </w:t>
+            </w:r>
+            <w:r>
+              <w:rPr>
+                <w:b w:val="0"/>
+              </w:rPr>
+              <w:t>Utente</w:t>
+            </w:r>
+          </w:p>
+        </w:tc>
+      </w:tr>
+      <w:tr>
+        <w:tc>
+          <w:tcPr>
+            <w:cnfStyle w:val="001000000000"/>
+            <w:tcW w:w="5000" w:type="pct"/>
+          </w:tcPr>
+          <w:p>
+            <w:pPr>
+              <w:rPr>
+                <w:b w:val="0"/>
+              </w:rPr>
+            </w:pPr>
+            <w:r>
+              <w:t>Attori secondari:</w:t>
+            </w:r>
+            <w:r>
+              <w:rPr>
+                <w:b w:val="0"/>
+              </w:rPr>
+              <w:t xml:space="preserve"> nessuno</w:t>
+            </w:r>
+          </w:p>
+        </w:tc>
+      </w:tr>
+      <w:tr>
+        <w:trPr>
+          <w:cnfStyle w:val="000000100000"/>
+        </w:trPr>
+        <w:tc>
+          <w:tcPr>
+            <w:cnfStyle w:val="001000000000"/>
+            <w:tcW w:w="5000" w:type="pct"/>
+          </w:tcPr>
+          <w:p>
+            <w:pPr>
+              <w:rPr>
+                <w:b w:val="0"/>
+              </w:rPr>
+            </w:pPr>
+            <w:r>
+              <w:lastRenderedPageBreak/>
+              <w:t>Precondizioni:</w:t>
+            </w:r>
+            <w:r>
+              <w:rPr>
+                <w:b w:val="0"/>
+              </w:rPr>
+              <w:t xml:space="preserve"> L’utente deve essere registrato, l’utente deve aver </w:t>
+            </w:r>
+            <w:proofErr w:type="gramStart"/>
+            <w:r>
+              <w:rPr>
+                <w:b w:val="0"/>
+              </w:rPr>
+              <w:t>effettuato</w:t>
+            </w:r>
+            <w:proofErr w:type="gramEnd"/>
+            <w:r>
+              <w:rPr>
+                <w:b w:val="0"/>
+              </w:rPr>
+              <w:t xml:space="preserve"> il login, l’utente deve aver acquistato almeno un biglietto</w:t>
+            </w:r>
+          </w:p>
+        </w:tc>
+      </w:tr>
+      <w:tr>
+        <w:tc>
+          <w:tcPr>
+            <w:cnfStyle w:val="001000000000"/>
+            <w:tcW w:w="5000" w:type="pct"/>
+          </w:tcPr>
+          <w:p>
+            <w:pPr>
+              <w:rPr>
+                <w:b w:val="0"/>
+              </w:rPr>
+            </w:pPr>
+            <w:r>
+              <w:t>Sequenza degli eventi principale:</w:t>
+            </w:r>
+          </w:p>
+          <w:p>
+            <w:pPr>
+              <w:pStyle w:val="Paragrafoelenco"/>
+              <w:numPr>
+                <w:ilvl w:val="0"/>
+                <w:numId w:val="21"/>
+              </w:numPr>
+            </w:pPr>
+            <w:r>
+              <w:rPr>
+                <w:b w:val="0"/>
+              </w:rPr>
+              <w:t>L’utente accede alla pagina Home</w:t>
+            </w:r>
+          </w:p>
+          <w:p>
+            <w:pPr>
+              <w:pStyle w:val="Paragrafoelenco"/>
+              <w:numPr>
+                <w:ilvl w:val="0"/>
+                <w:numId w:val="21"/>
+              </w:numPr>
+            </w:pPr>
+            <w:r>
+              <w:rPr>
+                <w:b w:val="0"/>
+              </w:rPr>
+              <w:t xml:space="preserve">L’utente accede alla pagina Lista </w:t>
+            </w:r>
+            <w:proofErr w:type="gramStart"/>
+            <w:r>
+              <w:rPr>
+                <w:b w:val="0"/>
+              </w:rPr>
+              <w:t>Acquisti</w:t>
+            </w:r>
+            <w:proofErr w:type="gramEnd"/>
+          </w:p>
+          <w:p>
+            <w:pPr>
+              <w:pStyle w:val="Paragrafoelenco"/>
+              <w:numPr>
+                <w:ilvl w:val="0"/>
+                <w:numId w:val="21"/>
+              </w:numPr>
+            </w:pPr>
+            <w:r>
+              <w:rPr>
+                <w:b w:val="0"/>
+              </w:rPr>
+              <w:t xml:space="preserve">Se l’utente ha già </w:t>
+            </w:r>
+            <w:proofErr w:type="gramStart"/>
+            <w:r>
+              <w:rPr>
+                <w:b w:val="0"/>
+              </w:rPr>
+              <w:t>effettuato</w:t>
+            </w:r>
+            <w:proofErr w:type="gramEnd"/>
+            <w:r>
+              <w:rPr>
+                <w:b w:val="0"/>
+              </w:rPr>
+              <w:t xml:space="preserve"> almeno una transazione</w:t>
+            </w:r>
+          </w:p>
+          <w:p>
+            <w:pPr>
+              <w:pStyle w:val="Paragrafoelenco"/>
+              <w:numPr>
+                <w:ilvl w:val="1"/>
+                <w:numId w:val="21"/>
+              </w:numPr>
+            </w:pPr>
+            <w:r>
+              <w:rPr>
+                <w:b w:val="0"/>
+              </w:rPr>
+              <w:t xml:space="preserve">Il sistema mostra la lista delle </w:t>
+            </w:r>
+            <w:proofErr w:type="gramStart"/>
+            <w:r>
+              <w:rPr>
+                <w:b w:val="0"/>
+              </w:rPr>
+              <w:t>transazioni</w:t>
+            </w:r>
+            <w:proofErr w:type="gramEnd"/>
+          </w:p>
+          <w:p>
+            <w:pPr>
+              <w:pStyle w:val="Paragrafoelenco"/>
+              <w:numPr>
+                <w:ilvl w:val="1"/>
+                <w:numId w:val="21"/>
+              </w:numPr>
+            </w:pPr>
+            <w:r>
+              <w:rPr>
+                <w:b w:val="0"/>
+              </w:rPr>
+              <w:t>L’utente seleziona una transazione</w:t>
+            </w:r>
+          </w:p>
+          <w:p>
+            <w:pPr>
+              <w:pStyle w:val="Paragrafoelenco"/>
+              <w:numPr>
+                <w:ilvl w:val="1"/>
+                <w:numId w:val="21"/>
+              </w:numPr>
+            </w:pPr>
+            <w:r>
+              <w:rPr>
+                <w:b w:val="0"/>
+              </w:rPr>
+              <w:t>Il sistema mostra data dell’acquisto, tipologia e costo</w:t>
+            </w:r>
+          </w:p>
+          <w:p>
+            <w:pPr>
+              <w:pStyle w:val="Paragrafoelenco"/>
+              <w:numPr>
+                <w:ilvl w:val="0"/>
+                <w:numId w:val="21"/>
+              </w:numPr>
+            </w:pPr>
+            <w:r>
+              <w:rPr>
+                <w:b w:val="0"/>
+              </w:rPr>
+              <w:t xml:space="preserve">Altrimenti </w:t>
+            </w:r>
+          </w:p>
+          <w:p>
+            <w:pPr>
+              <w:pStyle w:val="Paragrafoelenco"/>
+              <w:numPr>
+                <w:ilvl w:val="1"/>
+                <w:numId w:val="21"/>
+              </w:numPr>
+            </w:pPr>
+            <w:r>
+              <w:rPr>
+                <w:b w:val="0"/>
+              </w:rPr>
+              <w:t xml:space="preserve">Il sistema informa l’utente che non sono state </w:t>
+            </w:r>
+            <w:proofErr w:type="gramStart"/>
+            <w:r>
+              <w:rPr>
+                <w:b w:val="0"/>
+              </w:rPr>
+              <w:t>effettuate</w:t>
+            </w:r>
+            <w:proofErr w:type="gramEnd"/>
+            <w:r>
+              <w:rPr>
+                <w:b w:val="0"/>
+              </w:rPr>
+              <w:t xml:space="preserve"> transazioni</w:t>
+            </w:r>
+          </w:p>
+        </w:tc>
+      </w:tr>
+      <w:tr>
+        <w:trPr>
+          <w:cnfStyle w:val="000000100000"/>
+        </w:trPr>
+        <w:tc>
+          <w:tcPr>
+            <w:cnfStyle w:val="001000000000"/>
+            <w:tcW w:w="5000" w:type="pct"/>
+          </w:tcPr>
+          <w:p>
+            <w:pPr>
+              <w:rPr>
+                <w:b w:val="0"/>
+              </w:rPr>
+            </w:pPr>
+            <w:proofErr w:type="spellStart"/>
+            <w:r>
+              <w:t>Postcondizioni</w:t>
+            </w:r>
+            <w:proofErr w:type="spellEnd"/>
+            <w:r>
+              <w:t>:</w:t>
+            </w:r>
+            <w:r>
+              <w:rPr>
+                <w:b w:val="0"/>
+              </w:rPr>
+              <w:t xml:space="preserve"> I dettagli della transazione sono </w:t>
+            </w:r>
+            <w:proofErr w:type="gramStart"/>
+            <w:r>
+              <w:rPr>
+                <w:b w:val="0"/>
+              </w:rPr>
+              <w:t>visualizzati</w:t>
+            </w:r>
+            <w:proofErr w:type="gramEnd"/>
+          </w:p>
+        </w:tc>
+      </w:tr>
+      <w:tr>
+        <w:tc>
+          <w:tcPr>
+            <w:cnfStyle w:val="001000000000"/>
+            <w:tcW w:w="5000" w:type="pct"/>
+          </w:tcPr>
+          <w:p>
+            <w:pPr>
+              <w:rPr>
+                <w:b w:val="0"/>
+              </w:rPr>
+            </w:pPr>
+            <w:r>
+              <w:t>Sequenza degli eventi alternativa:</w:t>
+            </w:r>
+            <w:r>
+              <w:rPr>
+                <w:b w:val="0"/>
+              </w:rPr>
+              <w:t xml:space="preserve"> nessuna</w:t>
+            </w:r>
           </w:p>
         </w:tc>
       </w:tr>

</xml_diff>